<commit_message>
Final Lab3 code and report.
</commit_message>
<xml_diff>
--- a/Lab3.docx
+++ b/Lab3.docx
@@ -132,8 +132,1841 @@
         </w:rPr>
         <w:t>Efficiency improvement</w:t>
       </w:r>
+    </w:p>
+    <w:p>
+      <w:pPr>
+        <w:rPr>
+          <w:lang w:val="en-US"/>
+        </w:rPr>
+      </w:pPr>
+      <w:r>
+        <w:rPr>
+          <w:lang w:val="en-US"/>
+        </w:rPr>
+        <w:t xml:space="preserve">2a. </w:t>
+      </w:r>
+      <w:r>
+        <w:rPr>
+          <w:lang w:val="en-US"/>
+        </w:rPr>
+        <w:t xml:space="preserve">Hypothesis: </w:t>
+      </w:r>
+      <w:r>
+        <w:rPr>
+          <w:lang w:val="en-US"/>
+        </w:rPr>
+        <w:t xml:space="preserve">HandleTasks is really only affected when a task is activated. Otherwise the if statement immediately makes the method return. You could also shorten the </w:t>
+      </w:r>
+      <w:r>
+        <w:rPr>
+          <w:lang w:val="en-US"/>
+        </w:rPr>
+        <w:t>TimerIntrpt</w:t>
+      </w:r>
+      <w:r>
+        <w:rPr>
+          <w:lang w:val="en-US"/>
+        </w:rPr>
+        <w:t xml:space="preserve"> function by also starting with the highest </w:t>
+      </w:r>
+      <w:r>
+        <w:rPr>
+          <w:lang w:val="en-US"/>
+        </w:rPr>
+        <w:t>registered</w:t>
+      </w:r>
+      <w:r>
+        <w:rPr>
+          <w:lang w:val="en-US"/>
+        </w:rPr>
+        <w:t xml:space="preserve"> task </w:t>
+      </w:r>
+      <w:r>
+        <w:rPr>
+          <w:lang w:val="en-US"/>
+        </w:rPr>
+        <w:t>prio, this will stop NUMTASKS being relevant for performance. Although this seems to be outside the scope.</w:t>
+      </w:r>
+    </w:p>
+    <w:p>
+      <w:pPr>
+        <w:rPr>
+          <w:lang w:val="en-US"/>
+        </w:rPr>
+      </w:pPr>
+      <w:r>
+        <w:rPr>
+          <w:lang w:val="en-US"/>
+        </w:rPr>
+        <w:t xml:space="preserve">2b. </w:t>
+      </w:r>
+      <w:r>
+        <w:rPr>
+          <w:lang w:val="en-US"/>
+        </w:rPr>
+        <w:t>As a consequence the execution time of CountDelay(60000) will not be impacted by much because the interrupt handler</w:t>
+      </w:r>
+      <w:r>
+        <w:rPr>
+          <w:lang w:val="en-US"/>
+        </w:rPr>
+        <w:t xml:space="preserve"> is not affected in execution time.</w:t>
+      </w:r>
+    </w:p>
+    <w:p>
+      <w:pPr>
+        <w:rPr>
+          <w:lang w:val="en-US"/>
+        </w:rPr>
+      </w:pPr>
+      <w:r>
+        <w:rPr>
+          <w:lang w:val="en-US"/>
+        </w:rPr>
+        <w:t>3a.</w:t>
+      </w:r>
+    </w:p>
+    <w:p>
+      <w:pPr>
+        <w:rPr>
+          <w:lang w:val="en-US"/>
+        </w:rPr>
+      </w:pPr>
+      <m:oMathPara>
+        <m:oMath>
+          <m:r>
+            <w:rPr>
+              <w:rFonts w:ascii="Cambria Math" w:hAnsi="Cambria Math"/>
+              <w:lang w:val="en-US"/>
+            </w:rPr>
+            <m:t xml:space="preserve"> </m:t>
+          </m:r>
+          <m:d>
+            <m:dPr>
+              <m:begChr m:val="{"/>
+              <m:endChr m:val=""/>
+              <m:ctrlPr>
+                <w:rPr>
+                  <w:rFonts w:ascii="Cambria Math" w:hAnsi="Cambria Math"/>
+                  <w:i/>
+                  <w:lang w:val="en-US"/>
+                </w:rPr>
+              </m:ctrlPr>
+            </m:dPr>
+            <m:e>
+              <m:eqArr>
+                <m:eqArrPr>
+                  <m:ctrlPr>
+                    <w:rPr>
+                      <w:rFonts w:ascii="Cambria Math" w:hAnsi="Cambria Math"/>
+                      <w:i/>
+                      <w:lang w:val="en-US"/>
+                    </w:rPr>
+                  </m:ctrlPr>
+                </m:eqArrPr>
+                <m:e>
+                  <m:r>
+                    <w:rPr>
+                      <w:rFonts w:ascii="Cambria Math" w:hAnsi="Cambria Math"/>
+                      <w:lang w:val="en-US"/>
+                    </w:rPr>
+                    <m:t>HPrioPendingTasks=</m:t>
+                  </m:r>
+                  <m:r>
+                    <w:rPr>
+                      <w:rFonts w:ascii="Cambria Math" w:hAnsi="Cambria Math"/>
+                      <w:lang w:val="en-US"/>
+                    </w:rPr>
+                    <m:t>-1</m:t>
+                  </m:r>
+                  <m:r>
+                    <w:rPr>
+                      <w:rFonts w:ascii="Cambria Math" w:hAnsi="Cambria Math"/>
+                      <w:lang w:val="en-US"/>
+                    </w:rPr>
+                    <m:t>,</m:t>
+                  </m:r>
+                  <m:r>
+                    <w:rPr>
+                      <w:rFonts w:ascii="Cambria Math" w:hAnsi="Cambria Math"/>
+                      <w:lang w:val="en-US"/>
+                    </w:rPr>
+                    <m:t xml:space="preserve"> </m:t>
+                  </m:r>
+                </m:e>
+                <m:e>
+                  <m:r>
+                    <w:rPr>
+                      <w:rFonts w:ascii="Cambria Math" w:hAnsi="Cambria Math"/>
+                      <w:lang w:val="en-US"/>
+                    </w:rPr>
+                    <m:t>HPrioPendingTasks</m:t>
+                  </m:r>
+                  <m:r>
+                    <w:rPr>
+                      <w:rFonts w:ascii="Cambria Math" w:hAnsi="Cambria Math"/>
+                      <w:lang w:val="en-US"/>
+                    </w:rPr>
+                    <m:t>≠</m:t>
+                  </m:r>
+                  <m:r>
+                    <w:rPr>
+                      <w:rFonts w:ascii="Cambria Math" w:hAnsi="Cambria Math"/>
+                      <w:lang w:val="en-US"/>
+                    </w:rPr>
+                    <m:t>-1</m:t>
+                  </m:r>
+                  <m:r>
+                    <w:rPr>
+                      <w:rFonts w:ascii="Cambria Math" w:hAnsi="Cambria Math"/>
+                      <w:lang w:val="en-US"/>
+                    </w:rPr>
+                    <m:t>,</m:t>
+                  </m:r>
+                  <m:r>
+                    <w:rPr>
+                      <w:rFonts w:ascii="Cambria Math" w:hAnsi="Cambria Math"/>
+                      <w:lang w:val="en-US"/>
+                    </w:rPr>
+                    <m:t xml:space="preserve">  </m:t>
+                  </m:r>
+                </m:e>
+              </m:eqArr>
+              <m:f>
+                <m:fPr>
+                  <m:type m:val="noBar"/>
+                  <m:ctrlPr>
+                    <w:rPr>
+                      <w:rFonts w:ascii="Cambria Math" w:hAnsi="Cambria Math"/>
+                      <w:i/>
+                      <w:lang w:val="en-US"/>
+                    </w:rPr>
+                  </m:ctrlPr>
+                </m:fPr>
+                <m:num>
+                  <m:r>
+                    <m:rPr>
+                      <m:sty m:val="p"/>
+                    </m:rPr>
+                    <w:rPr>
+                      <w:rFonts w:ascii="Cambria Math" w:hAnsi="Cambria Math"/>
+                      <w:lang w:val="en-US"/>
+                    </w:rPr>
+                    <m:t>if</m:t>
+                  </m:r>
+                  <m:r>
+                    <w:rPr>
+                      <w:rFonts w:ascii="Cambria Math" w:hAnsi="Cambria Math"/>
+                      <w:lang w:val="en-US"/>
+                    </w:rPr>
+                    <m:t xml:space="preserve"> Pending=0</m:t>
+                  </m:r>
+                </m:num>
+                <m:den>
+                  <m:r>
+                    <m:rPr>
+                      <m:sty m:val="p"/>
+                    </m:rPr>
+                    <w:rPr>
+                      <w:rFonts w:ascii="Cambria Math" w:hAnsi="Cambria Math"/>
+                      <w:lang w:val="en-US"/>
+                    </w:rPr>
+                    <m:t>if</m:t>
+                  </m:r>
+                  <m:r>
+                    <w:rPr>
+                      <w:rFonts w:ascii="Cambria Math" w:hAnsi="Cambria Math"/>
+                      <w:lang w:val="en-US"/>
+                    </w:rPr>
+                    <m:t xml:space="preserve"> Pending=1</m:t>
+                  </m:r>
+                </m:den>
+              </m:f>
+            </m:e>
+          </m:d>
+        </m:oMath>
+      </m:oMathPara>
+    </w:p>
+    <w:p>
+      <w:pPr>
+        <w:rPr>
+          <w:lang w:val="en-US"/>
+        </w:rPr>
+      </w:pPr>
+      <w:r>
+        <w:rPr>
+          <w:lang w:val="en-US"/>
+        </w:rPr>
+        <w:t xml:space="preserve">3b. The highest pending task needs to be set in the Interrupt handler. And the HandleTasks needs to break the while loop if the </w:t>
+      </w:r>
+      <m:oMath>
+        <m:r>
+          <w:rPr>
+            <w:rFonts w:ascii="Cambria Math" w:hAnsi="Cambria Math"/>
+            <w:lang w:val="en-US"/>
+          </w:rPr>
+          <m:t>HPrioPendingTasks</m:t>
+        </m:r>
+      </m:oMath>
+      <w:r>
+        <w:rPr>
+          <w:lang w:val="en-US"/>
+        </w:rPr>
+        <w:t xml:space="preserve"> becomes higher than the current executing tasks’ priority. </w:t>
+      </w:r>
+      <m:oMath>
+        <m:r>
+          <w:rPr>
+            <w:rFonts w:ascii="Cambria Math" w:hAnsi="Cambria Math"/>
+            <w:lang w:val="en-US"/>
+          </w:rPr>
+          <m:t>i</m:t>
+        </m:r>
+      </m:oMath>
+      <w:r>
+        <w:rPr>
+          <w:lang w:val="en-US"/>
+        </w:rPr>
+        <w:t xml:space="preserve"> also needs to be initialized to </w:t>
+      </w:r>
+      <m:oMath>
+        <m:r>
+          <w:rPr>
+            <w:rFonts w:ascii="Cambria Math" w:hAnsi="Cambria Math"/>
+            <w:lang w:val="en-US"/>
+          </w:rPr>
+          <m:t>HPrioPendingTasks</m:t>
+        </m:r>
+      </m:oMath>
+      <w:r>
+        <w:rPr>
+          <w:lang w:val="en-US"/>
+        </w:rPr>
+        <w:t>.</w:t>
+      </w:r>
+      <w:r>
+        <w:rPr>
+          <w:lang w:val="en-US"/>
+        </w:rPr>
+        <w:t xml:space="preserve"> Also make </w:t>
+      </w:r>
+      <m:oMath>
+        <m:r>
+          <w:rPr>
+            <w:rFonts w:ascii="Cambria Math" w:hAnsi="Cambria Math"/>
+            <w:lang w:val="en-US"/>
+          </w:rPr>
+          <m:t>HPrioPendingTasks</m:t>
+        </m:r>
+      </m:oMath>
+      <w:r>
+        <w:rPr>
+          <w:lang w:val="en-US"/>
+        </w:rPr>
+        <w:t xml:space="preserve"> signed.</w:t>
+      </w:r>
+    </w:p>
+    <w:p>
+      <w:pPr>
+        <w:rPr>
+          <w:lang w:val="en-US"/>
+        </w:rPr>
+      </w:pPr>
+      <w:r>
+        <w:rPr>
+          <w:lang w:val="en-US"/>
+        </w:rPr>
+        <w:t>3c.</w:t>
+      </w:r>
+      <w:r>
+        <w:rPr>
+          <w:lang w:val="en-US"/>
+        </w:rPr>
+        <w:t xml:space="preserve"> (git diff)</w:t>
+      </w:r>
+    </w:p>
+    <w:p>
+      <w:pPr>
+        <w:pStyle w:val="NoSpacing"/>
+        <w:rPr>
+          <w:rFonts w:ascii="Lucida Console" w:hAnsi="Lucida Console"/>
+          <w:sz w:val="20"/>
+          <w:szCs w:val="20"/>
+          <w:lang w:val="en-US"/>
+        </w:rPr>
+      </w:pPr>
+      <w:r>
+        <w:rPr>
+          <w:rFonts w:ascii="Lucida Console" w:hAnsi="Lucida Console"/>
+          <w:sz w:val="20"/>
+          <w:szCs w:val="20"/>
+          <w:lang w:val="en-US"/>
+        </w:rPr>
+        <w:t>diff --git a/Lab3/SchedulerNP.c b/Lab3/SchedulerNP.c</w:t>
+      </w:r>
+    </w:p>
+    <w:p>
+      <w:pPr>
+        <w:pStyle w:val="NoSpacing"/>
+        <w:rPr>
+          <w:rFonts w:ascii="Lucida Console" w:hAnsi="Lucida Console"/>
+          <w:sz w:val="20"/>
+          <w:szCs w:val="20"/>
+          <w:lang w:val="en-US"/>
+        </w:rPr>
+      </w:pPr>
+      <w:r>
+        <w:rPr>
+          <w:rFonts w:ascii="Lucida Console" w:hAnsi="Lucida Console"/>
+          <w:sz w:val="20"/>
+          <w:szCs w:val="20"/>
+          <w:lang w:val="en-US"/>
+        </w:rPr>
+        <w:t>index f3fe626..056c163 100644</w:t>
+      </w:r>
+    </w:p>
+    <w:p>
+      <w:pPr>
+        <w:pStyle w:val="NoSpacing"/>
+        <w:rPr>
+          <w:rFonts w:ascii="Lucida Console" w:hAnsi="Lucida Console"/>
+          <w:sz w:val="20"/>
+          <w:szCs w:val="20"/>
+          <w:lang w:val="en-US"/>
+        </w:rPr>
+      </w:pPr>
+      <w:r>
+        <w:rPr>
+          <w:rFonts w:ascii="Lucida Console" w:hAnsi="Lucida Console"/>
+          <w:sz w:val="20"/>
+          <w:szCs w:val="20"/>
+          <w:lang w:val="en-US"/>
+        </w:rPr>
+        <w:t>--- a/Lab3/SchedulerNP.c</w:t>
+      </w:r>
+    </w:p>
+    <w:p>
+      <w:pPr>
+        <w:pStyle w:val="NoSpacing"/>
+        <w:rPr>
+          <w:rFonts w:ascii="Lucida Console" w:hAnsi="Lucida Console"/>
+          <w:sz w:val="20"/>
+          <w:szCs w:val="20"/>
+          <w:lang w:val="en-US"/>
+        </w:rPr>
+      </w:pPr>
+      <w:r>
+        <w:rPr>
+          <w:rFonts w:ascii="Lucida Console" w:hAnsi="Lucida Console"/>
+          <w:sz w:val="20"/>
+          <w:szCs w:val="20"/>
+          <w:lang w:val="en-US"/>
+        </w:rPr>
+        <w:t>+++ b/Lab3/SchedulerNP.c</w:t>
+      </w:r>
+    </w:p>
+    <w:p>
+      <w:pPr>
+        <w:pStyle w:val="NoSpacing"/>
+        <w:rPr>
+          <w:rFonts w:ascii="Lucida Console" w:hAnsi="Lucida Console"/>
+          <w:sz w:val="20"/>
+          <w:szCs w:val="20"/>
+          <w:lang w:val="en-US"/>
+        </w:rPr>
+      </w:pPr>
+      <w:r>
+        <w:rPr>
+          <w:rFonts w:ascii="Lucida Console" w:hAnsi="Lucida Console"/>
+          <w:sz w:val="20"/>
+          <w:szCs w:val="20"/>
+          <w:lang w:val="en-US"/>
+        </w:rPr>
+        <w:t>@@ -48,7 +48,7 @@</w:t>
+      </w:r>
+    </w:p>
+    <w:p>
+      <w:pPr>
+        <w:pStyle w:val="NoSpacing"/>
+        <w:rPr>
+          <w:rFonts w:ascii="Lucida Console" w:hAnsi="Lucida Console"/>
+          <w:sz w:val="20"/>
+          <w:szCs w:val="20"/>
+          <w:lang w:val="en-US"/>
+        </w:rPr>
+      </w:pPr>
+      <w:r>
+        <w:rPr>
+          <w:rFonts w:ascii="Lucida Console" w:hAnsi="Lucida Console"/>
+          <w:sz w:val="20"/>
+          <w:szCs w:val="20"/>
+          <w:lang w:val="en-US"/>
+        </w:rPr>
+        <w:t xml:space="preserve"> #include "Scheduler.h"</w:t>
+      </w:r>
+    </w:p>
+    <w:p>
+      <w:pPr>
+        <w:pStyle w:val="NoSpacing"/>
+        <w:rPr>
+          <w:rFonts w:ascii="Lucida Console" w:hAnsi="Lucida Console"/>
+          <w:sz w:val="20"/>
+          <w:szCs w:val="20"/>
+          <w:lang w:val="en-US"/>
+        </w:rPr>
+      </w:pPr>
+    </w:p>
+    <w:p>
+      <w:pPr>
+        <w:pStyle w:val="NoSpacing"/>
+        <w:rPr>
+          <w:rFonts w:ascii="Lucida Console" w:hAnsi="Lucida Console"/>
+          <w:sz w:val="20"/>
+          <w:szCs w:val="20"/>
+          <w:lang w:val="en-US"/>
+        </w:rPr>
+      </w:pPr>
+      <w:r>
+        <w:rPr>
+          <w:rFonts w:ascii="Lucida Console" w:hAnsi="Lucida Console"/>
+          <w:sz w:val="20"/>
+          <w:szCs w:val="20"/>
+          <w:lang w:val="en-US"/>
+        </w:rPr>
+        <w:t xml:space="preserve"> Task Tasks[NUMTASKS];           /* Lower indices: lower priorities           */</w:t>
+      </w:r>
+    </w:p>
+    <w:p>
+      <w:pPr>
+        <w:pStyle w:val="NoSpacing"/>
+        <w:rPr>
+          <w:rFonts w:ascii="Lucida Console" w:hAnsi="Lucida Console"/>
+          <w:sz w:val="20"/>
+          <w:szCs w:val="20"/>
+          <w:lang w:val="en-US"/>
+        </w:rPr>
+      </w:pPr>
+      <w:r>
+        <w:rPr>
+          <w:rFonts w:ascii="Lucida Console" w:hAnsi="Lucida Console"/>
+          <w:sz w:val="20"/>
+          <w:szCs w:val="20"/>
+          <w:lang w:val="en-US"/>
+        </w:rPr>
+        <w:t>-uint8_t Pending = 0;            /* Indicates if there is a pending task      */</w:t>
+      </w:r>
+    </w:p>
+    <w:p>
+      <w:pPr>
+        <w:pStyle w:val="NoSpacing"/>
+        <w:rPr>
+          <w:rFonts w:ascii="Lucida Console" w:hAnsi="Lucida Console"/>
+          <w:sz w:val="20"/>
+          <w:szCs w:val="20"/>
+          <w:lang w:val="en-US"/>
+        </w:rPr>
+      </w:pPr>
+      <w:r>
+        <w:rPr>
+          <w:rFonts w:ascii="Lucida Console" w:hAnsi="Lucida Console"/>
+          <w:sz w:val="20"/>
+          <w:szCs w:val="20"/>
+          <w:lang w:val="en-US"/>
+        </w:rPr>
+        <w:t>+int8_t HPrioPendingTask = -1;            /* Indicates if there is a pending task      */</w:t>
+      </w:r>
+    </w:p>
+    <w:p>
+      <w:pPr>
+        <w:pStyle w:val="NoSpacing"/>
+        <w:rPr>
+          <w:rFonts w:ascii="Lucida Console" w:hAnsi="Lucida Console"/>
+          <w:sz w:val="20"/>
+          <w:szCs w:val="20"/>
+          <w:lang w:val="en-US"/>
+        </w:rPr>
+      </w:pPr>
+    </w:p>
+    <w:p>
+      <w:pPr>
+        <w:pStyle w:val="NoSpacing"/>
+        <w:rPr>
+          <w:rFonts w:ascii="Lucida Console" w:hAnsi="Lucida Console"/>
+          <w:sz w:val="20"/>
+          <w:szCs w:val="20"/>
+          <w:lang w:val="en-US"/>
+        </w:rPr>
+      </w:pPr>
+      <w:r>
+        <w:rPr>
+          <w:rFonts w:ascii="Lucida Console" w:hAnsi="Lucida Console"/>
+          <w:sz w:val="20"/>
+          <w:szCs w:val="20"/>
+          <w:lang w:val="en-US"/>
+        </w:rPr>
+        <w:t xml:space="preserve"> uint16_t IntDisable(void) {</w:t>
+      </w:r>
+    </w:p>
+    <w:p>
+      <w:pPr>
+        <w:pStyle w:val="NoSpacing"/>
+        <w:rPr>
+          <w:rFonts w:ascii="Lucida Console" w:hAnsi="Lucida Console"/>
+          <w:sz w:val="20"/>
+          <w:szCs w:val="20"/>
+          <w:lang w:val="en-US"/>
+        </w:rPr>
+      </w:pPr>
+      <w:r>
+        <w:rPr>
+          <w:rFonts w:ascii="Lucida Console" w:hAnsi="Lucida Console"/>
+          <w:sz w:val="20"/>
+          <w:szCs w:val="20"/>
+          <w:lang w:val="en-US"/>
+        </w:rPr>
+        <w:t xml:space="preserve">        uint16_t sw;</w:t>
+      </w:r>
+    </w:p>
+    <w:p>
+      <w:pPr>
+        <w:pStyle w:val="NoSpacing"/>
+        <w:rPr>
+          <w:rFonts w:ascii="Lucida Console" w:hAnsi="Lucida Console"/>
+          <w:sz w:val="20"/>
+          <w:szCs w:val="20"/>
+          <w:lang w:val="en-US"/>
+        </w:rPr>
+      </w:pPr>
+      <w:r>
+        <w:rPr>
+          <w:rFonts w:ascii="Lucida Console" w:hAnsi="Lucida Console"/>
+          <w:sz w:val="20"/>
+          <w:szCs w:val="20"/>
+          <w:lang w:val="en-US"/>
+        </w:rPr>
+        <w:t>@@ -114,9 +114,10 @@ uint8_t UnRegisterTask(uint8_t t) {</w:t>
+      </w:r>
+    </w:p>
+    <w:p>
+      <w:pPr>
+        <w:pStyle w:val="NoSpacing"/>
+        <w:rPr>
+          <w:rFonts w:ascii="Lucida Console" w:hAnsi="Lucida Console"/>
+          <w:sz w:val="20"/>
+          <w:szCs w:val="20"/>
+          <w:lang w:val="en-US"/>
+        </w:rPr>
+      </w:pPr>
+      <w:r>
+        <w:rPr>
+          <w:rFonts w:ascii="Lucida Console" w:hAnsi="Lucida Console"/>
+          <w:sz w:val="20"/>
+          <w:szCs w:val="20"/>
+          <w:lang w:val="en-US"/>
+        </w:rPr>
+        <w:t xml:space="preserve">  */</w:t>
+      </w:r>
+    </w:p>
+    <w:p>
+      <w:pPr>
+        <w:pStyle w:val="NoSpacing"/>
+        <w:rPr>
+          <w:rFonts w:ascii="Lucida Console" w:hAnsi="Lucida Console"/>
+          <w:sz w:val="20"/>
+          <w:szCs w:val="20"/>
+          <w:lang w:val="en-US"/>
+        </w:rPr>
+      </w:pPr>
+    </w:p>
+    <w:p>
+      <w:pPr>
+        <w:pStyle w:val="NoSpacing"/>
+        <w:rPr>
+          <w:rFonts w:ascii="Lucida Console" w:hAnsi="Lucida Console"/>
+          <w:sz w:val="20"/>
+          <w:szCs w:val="20"/>
+          <w:lang w:val="en-US"/>
+        </w:rPr>
+      </w:pPr>
+      <w:r>
+        <w:rPr>
+          <w:rFonts w:ascii="Lucida Console" w:hAnsi="Lucida Console"/>
+          <w:sz w:val="20"/>
+          <w:szCs w:val="20"/>
+          <w:lang w:val="en-US"/>
+        </w:rPr>
+        <w:t xml:space="preserve"> void HandleTasks(void) {</w:t>
+      </w:r>
+    </w:p>
+    <w:p>
+      <w:pPr>
+        <w:pStyle w:val="NoSpacing"/>
+        <w:rPr>
+          <w:rFonts w:ascii="Lucida Console" w:hAnsi="Lucida Console"/>
+          <w:sz w:val="20"/>
+          <w:szCs w:val="20"/>
+          <w:lang w:val="en-US"/>
+        </w:rPr>
+      </w:pPr>
+      <w:r>
+        <w:rPr>
+          <w:rFonts w:ascii="Lucida Console" w:hAnsi="Lucida Console"/>
+          <w:sz w:val="20"/>
+          <w:szCs w:val="20"/>
+          <w:lang w:val="en-US"/>
+        </w:rPr>
+        <w:t>-       while (Pending) {</w:t>
+      </w:r>
+    </w:p>
+    <w:p>
+      <w:pPr>
+        <w:pStyle w:val="NoSpacing"/>
+        <w:rPr>
+          <w:rFonts w:ascii="Lucida Console" w:hAnsi="Lucida Console"/>
+          <w:sz w:val="20"/>
+          <w:szCs w:val="20"/>
+          <w:lang w:val="en-US"/>
+        </w:rPr>
+      </w:pPr>
+      <w:r>
+        <w:rPr>
+          <w:rFonts w:ascii="Lucida Console" w:hAnsi="Lucida Console"/>
+          <w:sz w:val="20"/>
+          <w:szCs w:val="20"/>
+          <w:lang w:val="en-US"/>
+        </w:rPr>
+        <w:t>-               int8_t i = NUMTASKS - 1; Pending = 0;</w:t>
+      </w:r>
+    </w:p>
+    <w:p>
+      <w:pPr>
+        <w:pStyle w:val="NoSpacing"/>
+        <w:rPr>
+          <w:rFonts w:ascii="Lucida Console" w:hAnsi="Lucida Console"/>
+          <w:sz w:val="20"/>
+          <w:szCs w:val="20"/>
+          <w:lang w:val="en-US"/>
+        </w:rPr>
+      </w:pPr>
+      <w:r>
+        <w:rPr>
+          <w:rFonts w:ascii="Lucida Console" w:hAnsi="Lucida Console"/>
+          <w:sz w:val="20"/>
+          <w:szCs w:val="20"/>
+          <w:lang w:val="en-US"/>
+        </w:rPr>
+        <w:t>-               while (i &gt;= 0 &amp;&amp; !Pending) {</w:t>
+      </w:r>
+    </w:p>
+    <w:p>
+      <w:pPr>
+        <w:pStyle w:val="NoSpacing"/>
+        <w:rPr>
+          <w:rFonts w:ascii="Lucida Console" w:hAnsi="Lucida Console"/>
+          <w:sz w:val="20"/>
+          <w:szCs w:val="20"/>
+          <w:lang w:val="en-US"/>
+        </w:rPr>
+      </w:pPr>
+      <w:r>
+        <w:rPr>
+          <w:rFonts w:ascii="Lucida Console" w:hAnsi="Lucida Console"/>
+          <w:sz w:val="20"/>
+          <w:szCs w:val="20"/>
+          <w:lang w:val="en-US"/>
+        </w:rPr>
+        <w:t>+       while (HPrioPendingTask &gt;= 0) {</w:t>
+      </w:r>
+    </w:p>
+    <w:p>
+      <w:pPr>
+        <w:pStyle w:val="NoSpacing"/>
+        <w:rPr>
+          <w:rFonts w:ascii="Lucida Console" w:hAnsi="Lucida Console"/>
+          <w:sz w:val="20"/>
+          <w:szCs w:val="20"/>
+          <w:lang w:val="en-US"/>
+        </w:rPr>
+      </w:pPr>
+      <w:r>
+        <w:rPr>
+          <w:rFonts w:ascii="Lucida Console" w:hAnsi="Lucida Console"/>
+          <w:sz w:val="20"/>
+          <w:szCs w:val="20"/>
+          <w:lang w:val="en-US"/>
+        </w:rPr>
+        <w:t>+               int8_t i = HPrioPendingTask;</w:t>
+      </w:r>
+    </w:p>
+    <w:p>
+      <w:pPr>
+        <w:pStyle w:val="NoSpacing"/>
+        <w:rPr>
+          <w:rFonts w:ascii="Lucida Console" w:hAnsi="Lucida Console"/>
+          <w:sz w:val="20"/>
+          <w:szCs w:val="20"/>
+          <w:lang w:val="en-US"/>
+        </w:rPr>
+      </w:pPr>
+      <w:r>
+        <w:rPr>
+          <w:rFonts w:ascii="Lucida Console" w:hAnsi="Lucida Console"/>
+          <w:sz w:val="20"/>
+          <w:szCs w:val="20"/>
+          <w:lang w:val="en-US"/>
+        </w:rPr>
+        <w:t>+               HPrioPendingTask = -1;</w:t>
+      </w:r>
+    </w:p>
+    <w:p>
+      <w:pPr>
+        <w:pStyle w:val="NoSpacing"/>
+        <w:rPr>
+          <w:rFonts w:ascii="Lucida Console" w:hAnsi="Lucida Console"/>
+          <w:sz w:val="20"/>
+          <w:szCs w:val="20"/>
+          <w:lang w:val="en-US"/>
+        </w:rPr>
+      </w:pPr>
+      <w:r>
+        <w:rPr>
+          <w:rFonts w:ascii="Lucida Console" w:hAnsi="Lucida Console"/>
+          <w:sz w:val="20"/>
+          <w:szCs w:val="20"/>
+          <w:lang w:val="en-US"/>
+        </w:rPr>
+        <w:t>+               while (i &gt;= 0 &amp;&amp; i &gt; HPrioPendingTask) {</w:t>
+      </w:r>
+    </w:p>
+    <w:p>
+      <w:pPr>
+        <w:pStyle w:val="NoSpacing"/>
+        <w:rPr>
+          <w:rFonts w:ascii="Lucida Console" w:hAnsi="Lucida Console"/>
+          <w:sz w:val="20"/>
+          <w:szCs w:val="20"/>
+          <w:lang w:val="en-US"/>
+        </w:rPr>
+      </w:pPr>
+      <w:r>
+        <w:rPr>
+          <w:rFonts w:ascii="Lucida Console" w:hAnsi="Lucida Console"/>
+          <w:sz w:val="20"/>
+          <w:szCs w:val="20"/>
+          <w:lang w:val="en-US"/>
+        </w:rPr>
+        <w:t xml:space="preserve">                        Taskp t = &amp;Tasks[i];</w:t>
+      </w:r>
+    </w:p>
+    <w:p>
+      <w:pPr>
+        <w:pStyle w:val="NoSpacing"/>
+        <w:rPr>
+          <w:rFonts w:ascii="Lucida Console" w:hAnsi="Lucida Console"/>
+          <w:sz w:val="20"/>
+          <w:szCs w:val="20"/>
+          <w:lang w:val="en-US"/>
+        </w:rPr>
+      </w:pPr>
+      <w:r>
+        <w:rPr>
+          <w:rFonts w:ascii="Lucida Console" w:hAnsi="Lucida Console"/>
+          <w:sz w:val="20"/>
+          <w:szCs w:val="20"/>
+          <w:lang w:val="en-US"/>
+        </w:rPr>
+        <w:t xml:space="preserve">                        if (t-&gt;Activated != t-&gt;Invoked) {</w:t>
+      </w:r>
+    </w:p>
+    <w:p>
+      <w:pPr>
+        <w:pStyle w:val="NoSpacing"/>
+        <w:rPr>
+          <w:rFonts w:ascii="Lucida Console" w:hAnsi="Lucida Console"/>
+          <w:sz w:val="20"/>
+          <w:szCs w:val="20"/>
+          <w:lang w:val="en-US"/>
+        </w:rPr>
+      </w:pPr>
+      <w:r>
+        <w:rPr>
+          <w:rFonts w:ascii="Lucida Console" w:hAnsi="Lucida Console"/>
+          <w:sz w:val="20"/>
+          <w:szCs w:val="20"/>
+          <w:lang w:val="en-US"/>
+        </w:rPr>
+        <w:t xml:space="preserve">                                if (t-&gt;Flags &amp; TRIGGERED) {</w:t>
+      </w:r>
+    </w:p>
+    <w:p>
+      <w:pPr>
+        <w:pStyle w:val="NoSpacing"/>
+        <w:rPr>
+          <w:rFonts w:ascii="Lucida Console" w:hAnsi="Lucida Console"/>
+          <w:sz w:val="20"/>
+          <w:szCs w:val="20"/>
+          <w:lang w:val="en-US"/>
+        </w:rPr>
+      </w:pPr>
+      <w:r>
+        <w:rPr>
+          <w:rFonts w:ascii="Lucida Console" w:hAnsi="Lucida Console"/>
+          <w:sz w:val="20"/>
+          <w:szCs w:val="20"/>
+          <w:lang w:val="en-US"/>
+        </w:rPr>
+        <w:t>@@ -124,6 +125,7 @@ void HandleTasks(void) {</w:t>
+      </w:r>
+    </w:p>
+    <w:p>
+      <w:pPr>
+        <w:pStyle w:val="NoSpacing"/>
+        <w:rPr>
+          <w:rFonts w:ascii="Lucida Console" w:hAnsi="Lucida Console"/>
+          <w:sz w:val="20"/>
+          <w:szCs w:val="20"/>
+          <w:lang w:val="en-US"/>
+        </w:rPr>
+      </w:pPr>
+      <w:r>
+        <w:rPr>
+          <w:rFonts w:ascii="Lucida Console" w:hAnsi="Lucida Console"/>
+          <w:sz w:val="20"/>
+          <w:szCs w:val="20"/>
+          <w:lang w:val="en-US"/>
+        </w:rPr>
+        <w:t xml:space="preserve">                                } else t-&gt;Invoked = t-&gt;Activated;</w:t>
+      </w:r>
+    </w:p>
+    <w:p>
+      <w:pPr>
+        <w:pStyle w:val="NoSpacing"/>
+        <w:rPr>
+          <w:rFonts w:ascii="Lucida Console" w:hAnsi="Lucida Console"/>
+          <w:sz w:val="20"/>
+          <w:szCs w:val="20"/>
+          <w:lang w:val="en-US"/>
+        </w:rPr>
+      </w:pPr>
+      <w:r>
+        <w:rPr>
+          <w:rFonts w:ascii="Lucida Console" w:hAnsi="Lucida Console"/>
+          <w:sz w:val="20"/>
+          <w:szCs w:val="20"/>
+          <w:lang w:val="en-US"/>
+        </w:rPr>
+        <w:t xml:space="preserve">                        } else i--;</w:t>
+      </w:r>
+    </w:p>
+    <w:p>
+      <w:pPr>
+        <w:pStyle w:val="NoSpacing"/>
+        <w:rPr>
+          <w:rFonts w:ascii="Lucida Console" w:hAnsi="Lucida Console"/>
+          <w:sz w:val="20"/>
+          <w:szCs w:val="20"/>
+          <w:lang w:val="en-US"/>
+        </w:rPr>
+      </w:pPr>
+      <w:r>
+        <w:rPr>
+          <w:rFonts w:ascii="Lucida Console" w:hAnsi="Lucida Console"/>
+          <w:sz w:val="20"/>
+          <w:szCs w:val="20"/>
+          <w:lang w:val="en-US"/>
+        </w:rPr>
+        <w:t xml:space="preserve">                }</w:t>
+      </w:r>
+    </w:p>
+    <w:p>
+      <w:pPr>
+        <w:pStyle w:val="NoSpacing"/>
+        <w:rPr>
+          <w:rFonts w:ascii="Lucida Console" w:hAnsi="Lucida Console"/>
+          <w:sz w:val="20"/>
+          <w:szCs w:val="20"/>
+          <w:lang w:val="en-US"/>
+        </w:rPr>
+      </w:pPr>
+      <w:r>
+        <w:rPr>
+          <w:rFonts w:ascii="Lucida Console" w:hAnsi="Lucida Console"/>
+          <w:sz w:val="20"/>
+          <w:szCs w:val="20"/>
+          <w:lang w:val="en-US"/>
+        </w:rPr>
+        <w:t>+</w:t>
+      </w:r>
+    </w:p>
+    <w:p>
+      <w:pPr>
+        <w:pStyle w:val="NoSpacing"/>
+        <w:rPr>
+          <w:rFonts w:ascii="Lucida Console" w:hAnsi="Lucida Console"/>
+          <w:sz w:val="20"/>
+          <w:szCs w:val="20"/>
+          <w:lang w:val="en-US"/>
+        </w:rPr>
+      </w:pPr>
+      <w:r>
+        <w:rPr>
+          <w:rFonts w:ascii="Lucida Console" w:hAnsi="Lucida Console"/>
+          <w:sz w:val="20"/>
+          <w:szCs w:val="20"/>
+          <w:lang w:val="en-US"/>
+        </w:rPr>
+        <w:t xml:space="preserve">        }</w:t>
+      </w:r>
+    </w:p>
+    <w:p>
+      <w:pPr>
+        <w:pStyle w:val="NoSpacing"/>
+        <w:rPr>
+          <w:rFonts w:ascii="Lucida Console" w:hAnsi="Lucida Console"/>
+          <w:sz w:val="20"/>
+          <w:szCs w:val="20"/>
+          <w:lang w:val="en-US"/>
+        </w:rPr>
+      </w:pPr>
+      <w:r>
+        <w:rPr>
+          <w:rFonts w:ascii="Lucida Console" w:hAnsi="Lucida Console"/>
+          <w:sz w:val="20"/>
+          <w:szCs w:val="20"/>
+          <w:lang w:val="en-US"/>
+        </w:rPr>
+        <w:t xml:space="preserve"> }</w:t>
+      </w:r>
+    </w:p>
+    <w:p>
+      <w:pPr>
+        <w:pStyle w:val="NoSpacing"/>
+        <w:rPr>
+          <w:rFonts w:ascii="Lucida Console" w:hAnsi="Lucida Console"/>
+          <w:sz w:val="20"/>
+          <w:szCs w:val="20"/>
+          <w:lang w:val="en-US"/>
+        </w:rPr>
+      </w:pPr>
+    </w:p>
+    <w:p>
+      <w:pPr>
+        <w:pStyle w:val="NoSpacing"/>
+        <w:rPr>
+          <w:rFonts w:ascii="Lucida Console" w:hAnsi="Lucida Console"/>
+          <w:sz w:val="20"/>
+          <w:szCs w:val="20"/>
+          <w:lang w:val="en-US"/>
+        </w:rPr>
+      </w:pPr>
+      <w:r>
+        <w:rPr>
+          <w:rFonts w:ascii="Lucida Console" w:hAnsi="Lucida Console"/>
+          <w:sz w:val="20"/>
+          <w:szCs w:val="20"/>
+          <w:lang w:val="en-US"/>
+        </w:rPr>
+        <w:t>@@ -135,10 +137,11 @@ interrupt(TIMERA0_VECTOR) TimerIntrpt(void) {</w:t>
+      </w:r>
+    </w:p>
+    <w:p>
+      <w:pPr>
+        <w:pStyle w:val="NoSpacing"/>
+        <w:rPr>
+          <w:rFonts w:ascii="Lucida Console" w:hAnsi="Lucida Console"/>
+          <w:sz w:val="20"/>
+          <w:szCs w:val="20"/>
+          <w:lang w:val="en-US"/>
+        </w:rPr>
+      </w:pPr>
+      <w:r>
+        <w:rPr>
+          <w:rFonts w:ascii="Lucida Console" w:hAnsi="Lucida Console"/>
+          <w:sz w:val="20"/>
+          <w:szCs w:val="20"/>
+          <w:lang w:val="en-US"/>
+        </w:rPr>
+        <w:t xml:space="preserve">                        if (t-&gt;Remaining-- == 0) {</w:t>
+      </w:r>
+    </w:p>
+    <w:p>
+      <w:pPr>
+        <w:pStyle w:val="NoSpacing"/>
+        <w:rPr>
+          <w:rFonts w:ascii="Lucida Console" w:hAnsi="Lucida Console"/>
+          <w:sz w:val="20"/>
+          <w:szCs w:val="20"/>
+          <w:lang w:val="en-US"/>
+        </w:rPr>
+      </w:pPr>
+      <w:r>
+        <w:rPr>
+          <w:rFonts w:ascii="Lucida Console" w:hAnsi="Lucida Console"/>
+          <w:sz w:val="20"/>
+          <w:szCs w:val="20"/>
+          <w:lang w:val="en-US"/>
+        </w:rPr>
+        <w:t xml:space="preserve">                                t-&gt;Remaining = t-&gt;Period - 1;</w:t>
+      </w:r>
+    </w:p>
+    <w:p>
+      <w:pPr>
+        <w:pStyle w:val="NoSpacing"/>
+        <w:rPr>
+          <w:rFonts w:ascii="Lucida Console" w:hAnsi="Lucida Console"/>
+          <w:sz w:val="20"/>
+          <w:szCs w:val="20"/>
+          <w:lang w:val="en-US"/>
+        </w:rPr>
+      </w:pPr>
+      <w:r>
+        <w:rPr>
+          <w:rFonts w:ascii="Lucida Console" w:hAnsi="Lucida Console"/>
+          <w:sz w:val="20"/>
+          <w:szCs w:val="20"/>
+          <w:lang w:val="en-US"/>
+        </w:rPr>
+        <w:t xml:space="preserve">                                t-&gt;Activated++;</w:t>
+      </w:r>
+    </w:p>
+    <w:p>
+      <w:pPr>
+        <w:pStyle w:val="NoSpacing"/>
+        <w:rPr>
+          <w:rFonts w:ascii="Lucida Console" w:hAnsi="Lucida Console"/>
+          <w:sz w:val="20"/>
+          <w:szCs w:val="20"/>
+          <w:lang w:val="en-US"/>
+        </w:rPr>
+      </w:pPr>
+      <w:r>
+        <w:rPr>
+          <w:rFonts w:ascii="Lucida Console" w:hAnsi="Lucida Console"/>
+          <w:sz w:val="20"/>
+          <w:szCs w:val="20"/>
+          <w:lang w:val="en-US"/>
+        </w:rPr>
+        <w:t>-                               Pending = 1;</w:t>
+      </w:r>
+    </w:p>
+    <w:p>
+      <w:pPr>
+        <w:pStyle w:val="NoSpacing"/>
+        <w:rPr>
+          <w:rFonts w:ascii="Lucida Console" w:hAnsi="Lucida Console"/>
+          <w:sz w:val="20"/>
+          <w:szCs w:val="20"/>
+          <w:lang w:val="en-US"/>
+        </w:rPr>
+      </w:pPr>
+      <w:r>
+        <w:rPr>
+          <w:rFonts w:ascii="Lucida Console" w:hAnsi="Lucida Console"/>
+          <w:sz w:val="20"/>
+          <w:szCs w:val="20"/>
+          <w:lang w:val="en-US"/>
+        </w:rPr>
+        <w:t>+                               if(HPrioPendingTask &lt; i)</w:t>
+      </w:r>
+    </w:p>
+    <w:p>
+      <w:pPr>
+        <w:pStyle w:val="NoSpacing"/>
+        <w:rPr>
+          <w:rFonts w:ascii="Lucida Console" w:hAnsi="Lucida Console"/>
+          <w:sz w:val="20"/>
+          <w:szCs w:val="20"/>
+          <w:lang w:val="en-US"/>
+        </w:rPr>
+      </w:pPr>
+      <w:r>
+        <w:rPr>
+          <w:rFonts w:ascii="Lucida Console" w:hAnsi="Lucida Console"/>
+          <w:sz w:val="20"/>
+          <w:szCs w:val="20"/>
+          <w:lang w:val="en-US"/>
+        </w:rPr>
+        <w:t>+                                       HPrioPendingTask = i;</w:t>
+      </w:r>
+    </w:p>
+    <w:p>
+      <w:pPr>
+        <w:pStyle w:val="NoSpacing"/>
+        <w:rPr>
+          <w:rFonts w:ascii="Lucida Console" w:hAnsi="Lucida Console"/>
+          <w:sz w:val="20"/>
+          <w:szCs w:val="20"/>
+          <w:lang w:val="en-US"/>
+        </w:rPr>
+      </w:pPr>
+      <w:r>
+        <w:rPr>
+          <w:rFonts w:ascii="Lucida Console" w:hAnsi="Lucida Console"/>
+          <w:sz w:val="20"/>
+          <w:szCs w:val="20"/>
+          <w:lang w:val="en-US"/>
+        </w:rPr>
+        <w:t xml:space="preserve">                        }</w:t>
+      </w:r>
+    </w:p>
+    <w:p>
+      <w:pPr>
+        <w:pStyle w:val="NoSpacing"/>
+        <w:rPr>
+          <w:rFonts w:ascii="Lucida Console" w:hAnsi="Lucida Console"/>
+          <w:sz w:val="20"/>
+          <w:szCs w:val="20"/>
+          <w:lang w:val="en-US"/>
+        </w:rPr>
+      </w:pPr>
+      <w:r>
+        <w:rPr>
+          <w:rFonts w:ascii="Lucida Console" w:hAnsi="Lucida Console"/>
+          <w:sz w:val="20"/>
+          <w:szCs w:val="20"/>
+          <w:lang w:val="en-US"/>
+        </w:rPr>
+        <w:t xml:space="preserve">        } while (i--);</w:t>
+      </w:r>
+    </w:p>
+    <w:p>
+      <w:pPr>
+        <w:pStyle w:val="NoSpacing"/>
+        <w:rPr>
+          <w:rFonts w:ascii="Lucida Console" w:hAnsi="Lucida Console"/>
+          <w:sz w:val="20"/>
+          <w:szCs w:val="20"/>
+          <w:lang w:val="en-US"/>
+        </w:rPr>
+      </w:pPr>
+      <w:r>
+        <w:rPr>
+          <w:rFonts w:ascii="Lucida Console" w:hAnsi="Lucida Console"/>
+          <w:sz w:val="20"/>
+          <w:szCs w:val="20"/>
+          <w:lang w:val="en-US"/>
+        </w:rPr>
+        <w:t>-       if (Pending) ExitLowPowerMode3();</w:t>
+      </w:r>
+    </w:p>
+    <w:p>
+      <w:pPr>
+        <w:pStyle w:val="NoSpacing"/>
+        <w:rPr>
+          <w:rFonts w:ascii="Lucida Console" w:hAnsi="Lucida Console"/>
+          <w:sz w:val="20"/>
+          <w:szCs w:val="20"/>
+          <w:lang w:val="en-US"/>
+        </w:rPr>
+      </w:pPr>
+      <w:r>
+        <w:rPr>
+          <w:rFonts w:ascii="Lucida Console" w:hAnsi="Lucida Console"/>
+          <w:sz w:val="20"/>
+          <w:szCs w:val="20"/>
+          <w:lang w:val="en-US"/>
+        </w:rPr>
+        <w:t>+       if (HPrioPendingTask &gt;= 0) ExitLowPowerMode3();</w:t>
+      </w:r>
+    </w:p>
+    <w:p>
+      <w:pPr>
+        <w:pStyle w:val="NoSpacing"/>
+        <w:rPr>
+          <w:rFonts w:ascii="Lucida Console" w:hAnsi="Lucida Console"/>
+          <w:sz w:val="20"/>
+          <w:szCs w:val="20"/>
+          <w:lang w:val="en-US"/>
+        </w:rPr>
+      </w:pPr>
+      <w:r>
+        <w:rPr>
+          <w:rFonts w:ascii="Lucida Console" w:hAnsi="Lucida Console"/>
+          <w:sz w:val="20"/>
+          <w:szCs w:val="20"/>
+          <w:lang w:val="en-US"/>
+        </w:rPr>
+        <w:t xml:space="preserve"> }</w:t>
+      </w:r>
+    </w:p>
+    <w:p>
+      <w:pPr>
+        <w:pStyle w:val="NoSpacing"/>
+        <w:rPr>
+          <w:rFonts w:ascii="Lucida Console" w:hAnsi="Lucida Console"/>
+          <w:sz w:val="20"/>
+          <w:szCs w:val="20"/>
+          <w:lang w:val="en-US"/>
+        </w:rPr>
+      </w:pPr>
+    </w:p>
+    <w:p>
+      <w:pPr>
+        <w:pStyle w:val="NoSpacing"/>
+        <w:rPr>
+          <w:rFonts w:ascii="Lucida Console" w:hAnsi="Lucida Console"/>
+          <w:sz w:val="20"/>
+          <w:szCs w:val="20"/>
+          <w:lang w:val="en-US"/>
+        </w:rPr>
+      </w:pPr>
+      <w:r>
+        <w:rPr>
+          <w:rFonts w:ascii="Lucida Console" w:hAnsi="Lucida Console"/>
+          <w:sz w:val="20"/>
+          <w:szCs w:val="20"/>
+          <w:lang w:val="en-US"/>
+        </w:rPr>
+        <w:t xml:space="preserve"> #endif</w:t>
+      </w:r>
+    </w:p>
+    <w:p>
+      <w:r>
+        <w:rPr>
+          <w:lang w:val="en-US"/>
+        </w:rPr>
+        <w:t xml:space="preserve">3d. </w:t>
+      </w:r>
+      <w:r>
+        <w:rPr>
+          <w:lang w:val="en-US"/>
+        </w:rPr>
+        <w:t xml:space="preserve">In the TimerIntrpt function a </w:t>
+      </w:r>
+      <w:r>
+        <w:rPr>
+          <w:rFonts w:ascii="Lucida Console" w:hAnsi="Lucida Console" w:cs="Consolas"/>
+          <w:color w:val="000000"/>
+          <w:sz w:val="20"/>
+          <w:szCs w:val="20"/>
+          <w:lang w:val="en-US"/>
+        </w:rPr>
+        <w:t xml:space="preserve">HPrioPendingTask &lt; </w:t>
+      </w:r>
+      <w:r>
+        <w:rPr>
+          <w:rFonts w:ascii="Lucida Console" w:hAnsi="Lucida Console" w:cs="Consolas"/>
+          <w:color w:val="000000"/>
+          <w:sz w:val="20"/>
+          <w:szCs w:val="20"/>
+          <w:lang w:val="en-US"/>
+        </w:rPr>
+        <w:t xml:space="preserve">i </w:t>
+      </w:r>
+      <w:r>
+        <w:rPr>
+          <w:lang w:val="en-US"/>
+        </w:rPr>
+        <w:t>condition was</w:t>
+      </w:r>
+      <w:r>
+        <w:t xml:space="preserve"> added to stop the lower priorities overwriting the higher priorities.</w:t>
+      </w:r>
+    </w:p>
+    <w:p/>
+    <w:p>
+      <w:pPr>
+        <w:rPr>
+          <w:lang w:val="en-US"/>
+        </w:rPr>
+      </w:pPr>
+      <w:r>
+        <w:rPr>
+          <w:lang w:val="en-US"/>
+        </w:rPr>
+        <w:t>4a. The measured executio</w:t>
+      </w:r>
+      <w:r>
+        <w:rPr>
+          <w:lang w:val="en-US"/>
+        </w:rPr>
+        <w:t>n time of the interrup</w:t>
+      </w:r>
       <w:bookmarkStart w:id="0" w:name="_GoBack"/>
       <w:bookmarkEnd w:id="0"/>
+      <w:r>
+        <w:rPr>
+          <w:lang w:val="en-US"/>
+        </w:rPr>
+        <w:t xml:space="preserve">t handler </w:t>
+      </w:r>
+      <w:r>
+        <w:rPr>
+          <w:lang w:val="en-US"/>
+        </w:rPr>
+        <w:t xml:space="preserve">is </w:t>
+      </w:r>
+      <w:r>
+        <w:rPr>
+          <w:lang w:val="en-US"/>
+        </w:rPr>
+        <w:t>501</w:t>
+      </w:r>
+      <w:r>
+        <w:rPr>
+          <w:lang w:val="en-US"/>
+        </w:rPr>
+        <w:t xml:space="preserve"> us.</w:t>
+      </w:r>
+      <w:r>
+        <w:rPr>
+          <w:lang w:val="en-US"/>
+        </w:rPr>
+        <w:t xml:space="preserve"> This changes about 1 us when there are two task activations, this is within the variances.</w:t>
+      </w:r>
+    </w:p>
+    <w:p>
+      <w:pPr>
+        <w:rPr>
+          <w:lang w:val="en-US"/>
+        </w:rPr>
+      </w:pPr>
+      <w:r>
+        <w:rPr>
+          <w:lang w:val="en-US"/>
+        </w:rPr>
+        <w:t xml:space="preserve">4b. </w:t>
+      </w:r>
+      <w:r>
+        <w:rPr>
+          <w:lang w:val="en-US"/>
+        </w:rPr>
+        <w:t xml:space="preserve">The measured duration is 1.745-0.5=1.245 seconds. This is slightly longer. </w:t>
+      </w:r>
+      <w:r>
+        <w:rPr>
+          <w:lang w:val="en-US"/>
+        </w:rPr>
+        <w:t>Propably due to the extra if statement in the interrupt handler.</w:t>
+      </w:r>
+    </w:p>
+    <w:p>
+      <w:pPr>
+        <w:rPr>
+          <w:lang w:val="en-US"/>
+        </w:rPr>
+      </w:pPr>
+      <w:r>
+        <w:rPr>
+          <w:lang w:val="en-US"/>
+        </w:rPr>
+        <w:t>5a. The startup behavior.</w:t>
+      </w:r>
+    </w:p>
+    <w:p>
+      <w:pPr>
+        <w:rPr>
+          <w:lang w:val="en-US"/>
+        </w:rPr>
+      </w:pPr>
+      <w:r>
+        <w:rPr>
+          <w:lang w:val="en-US"/>
+        </w:rPr>
+        <w:t>Old:</w:t>
+      </w:r>
+    </w:p>
+    <w:p>
+      <w:pPr>
+        <w:rPr>
+          <w:lang w:val="en-US"/>
+        </w:rPr>
+      </w:pPr>
+      <w:r>
+        <w:rPr>
+          <w:noProof/>
+        </w:rPr>
+        <w:drawing>
+          <wp:inline distT="0" distB="0" distL="0" distR="0" wp14:anchorId="2345476A" wp14:editId="265ABEAE">
+            <wp:extent cx="5760720" cy="709295"/>
+            <wp:effectExtent l="0" t="0" r="0" b="0"/>
+            <wp:docPr id="7" name="Picture 7"/>
+            <wp:cNvGraphicFramePr>
+              <a:graphicFrameLocks xmlns:a="http://schemas.openxmlformats.org/drawingml/2006/main" noChangeAspect="1"/>
+            </wp:cNvGraphicFramePr>
+            <a:graphic xmlns:a="http://schemas.openxmlformats.org/drawingml/2006/main">
+              <a:graphicData uri="http://schemas.openxmlformats.org/drawingml/2006/picture">
+                <pic:pic xmlns:pic="http://schemas.openxmlformats.org/drawingml/2006/picture">
+                  <pic:nvPicPr>
+                    <pic:cNvPr id="1" name=""/>
+                    <pic:cNvPicPr/>
+                  </pic:nvPicPr>
+                  <pic:blipFill>
+                    <a:blip r:embed="rId8"/>
+                    <a:stretch>
+                      <a:fillRect/>
+                    </a:stretch>
+                  </pic:blipFill>
+                  <pic:spPr>
+                    <a:xfrm>
+                      <a:off x="0" y="0"/>
+                      <a:ext cx="5760720" cy="709295"/>
+                    </a:xfrm>
+                    <a:prstGeom prst="rect">
+                      <a:avLst/>
+                    </a:prstGeom>
+                  </pic:spPr>
+                </pic:pic>
+              </a:graphicData>
+            </a:graphic>
+          </wp:inline>
+        </w:drawing>
+      </w:r>
+    </w:p>
+    <w:p>
+      <w:pPr>
+        <w:rPr>
+          <w:lang w:val="en-US"/>
+        </w:rPr>
+      </w:pPr>
+      <w:r>
+        <w:rPr>
+          <w:lang w:val="en-US"/>
+        </w:rPr>
+        <w:t>Improved:</w:t>
+      </w:r>
+    </w:p>
+    <w:p>
+      <w:pPr>
+        <w:rPr>
+          <w:lang w:val="en-US"/>
+        </w:rPr>
+      </w:pPr>
+      <w:r>
+        <w:rPr>
+          <w:noProof/>
+        </w:rPr>
+        <w:drawing>
+          <wp:inline distT="0" distB="0" distL="0" distR="0" wp14:anchorId="52D379D6" wp14:editId="162C3691">
+            <wp:extent cx="5760720" cy="633730"/>
+            <wp:effectExtent l="0" t="0" r="0" b="0"/>
+            <wp:docPr id="8" name="Picture 8"/>
+            <wp:cNvGraphicFramePr>
+              <a:graphicFrameLocks xmlns:a="http://schemas.openxmlformats.org/drawingml/2006/main" noChangeAspect="1"/>
+            </wp:cNvGraphicFramePr>
+            <a:graphic xmlns:a="http://schemas.openxmlformats.org/drawingml/2006/main">
+              <a:graphicData uri="http://schemas.openxmlformats.org/drawingml/2006/picture">
+                <pic:pic xmlns:pic="http://schemas.openxmlformats.org/drawingml/2006/picture">
+                  <pic:nvPicPr>
+                    <pic:cNvPr id="1" name=""/>
+                    <pic:cNvPicPr/>
+                  </pic:nvPicPr>
+                  <pic:blipFill>
+                    <a:blip r:embed="rId9"/>
+                    <a:stretch>
+                      <a:fillRect/>
+                    </a:stretch>
+                  </pic:blipFill>
+                  <pic:spPr>
+                    <a:xfrm>
+                      <a:off x="0" y="0"/>
+                      <a:ext cx="5760720" cy="633730"/>
+                    </a:xfrm>
+                    <a:prstGeom prst="rect">
+                      <a:avLst/>
+                    </a:prstGeom>
+                  </pic:spPr>
+                </pic:pic>
+              </a:graphicData>
+            </a:graphic>
+          </wp:inline>
+        </w:drawing>
+      </w:r>
+    </w:p>
+    <w:p>
+      <w:pPr>
+        <w:rPr>
+          <w:lang w:val="en-US"/>
+        </w:rPr>
+      </w:pPr>
+      <w:r>
+        <w:rPr>
+          <w:lang w:val="en-US"/>
+        </w:rPr>
+        <w:t>5</w:t>
+      </w:r>
+      <w:r>
+        <w:rPr>
+          <w:lang w:val="en-US"/>
+        </w:rPr>
+        <w:t>b</w:t>
+      </w:r>
+      <w:r>
+        <w:rPr>
+          <w:lang w:val="en-US"/>
+        </w:rPr>
+        <w:t>.</w:t>
+      </w:r>
+      <w:r>
+        <w:rPr>
+          <w:lang w:val="en-US"/>
+        </w:rPr>
+        <w:t xml:space="preserve"> Right after CountDelay</w:t>
+      </w:r>
+    </w:p>
+    <w:p>
+      <w:pPr>
+        <w:rPr>
+          <w:lang w:val="en-US"/>
+        </w:rPr>
+      </w:pPr>
+      <w:r>
+        <w:rPr>
+          <w:lang w:val="en-US"/>
+        </w:rPr>
+        <w:t>Old:</w:t>
+      </w:r>
+    </w:p>
+    <w:p>
+      <w:pPr>
+        <w:rPr>
+          <w:lang w:val="en-US"/>
+        </w:rPr>
+      </w:pPr>
+      <w:r>
+        <w:rPr>
+          <w:noProof/>
+        </w:rPr>
+        <w:drawing>
+          <wp:inline distT="0" distB="0" distL="0" distR="0" wp14:anchorId="6AF41CD9" wp14:editId="63CCB2C6">
+            <wp:extent cx="5760720" cy="873125"/>
+            <wp:effectExtent l="0" t="0" r="0" b="3175"/>
+            <wp:docPr id="6" name="Picture 6"/>
+            <wp:cNvGraphicFramePr>
+              <a:graphicFrameLocks xmlns:a="http://schemas.openxmlformats.org/drawingml/2006/main" noChangeAspect="1"/>
+            </wp:cNvGraphicFramePr>
+            <a:graphic xmlns:a="http://schemas.openxmlformats.org/drawingml/2006/main">
+              <a:graphicData uri="http://schemas.openxmlformats.org/drawingml/2006/picture">
+                <pic:pic xmlns:pic="http://schemas.openxmlformats.org/drawingml/2006/picture">
+                  <pic:nvPicPr>
+                    <pic:cNvPr id="1" name=""/>
+                    <pic:cNvPicPr/>
+                  </pic:nvPicPr>
+                  <pic:blipFill>
+                    <a:blip r:embed="rId10"/>
+                    <a:stretch>
+                      <a:fillRect/>
+                    </a:stretch>
+                  </pic:blipFill>
+                  <pic:spPr>
+                    <a:xfrm>
+                      <a:off x="0" y="0"/>
+                      <a:ext cx="5760720" cy="873125"/>
+                    </a:xfrm>
+                    <a:prstGeom prst="rect">
+                      <a:avLst/>
+                    </a:prstGeom>
+                  </pic:spPr>
+                </pic:pic>
+              </a:graphicData>
+            </a:graphic>
+          </wp:inline>
+        </w:drawing>
+      </w:r>
+    </w:p>
+    <w:p>
+      <w:pPr>
+        <w:rPr>
+          <w:lang w:val="en-US"/>
+        </w:rPr>
+      </w:pPr>
+      <w:r>
+        <w:rPr>
+          <w:lang w:val="en-US"/>
+        </w:rPr>
+        <w:t>Imp</w:t>
+      </w:r>
+      <w:r>
+        <w:rPr>
+          <w:lang w:val="en-US"/>
+        </w:rPr>
+        <w:t>r</w:t>
+      </w:r>
+      <w:r>
+        <w:rPr>
+          <w:lang w:val="en-US"/>
+        </w:rPr>
+        <w:t>o</w:t>
+      </w:r>
+      <w:r>
+        <w:rPr>
+          <w:lang w:val="en-US"/>
+        </w:rPr>
+        <w:t>ved:</w:t>
+      </w:r>
+    </w:p>
+    <w:p>
+      <w:pPr>
+        <w:rPr>
+          <w:lang w:val="en-US"/>
+        </w:rPr>
+      </w:pPr>
+      <w:r>
+        <w:rPr>
+          <w:noProof/>
+        </w:rPr>
+        <w:drawing>
+          <wp:inline distT="0" distB="0" distL="0" distR="0" wp14:anchorId="1DCF3C57" wp14:editId="2494D6E6">
+            <wp:extent cx="5760720" cy="974725"/>
+            <wp:effectExtent l="0" t="0" r="0" b="0"/>
+            <wp:docPr id="5" name="Picture 5"/>
+            <wp:cNvGraphicFramePr>
+              <a:graphicFrameLocks xmlns:a="http://schemas.openxmlformats.org/drawingml/2006/main" noChangeAspect="1"/>
+            </wp:cNvGraphicFramePr>
+            <a:graphic xmlns:a="http://schemas.openxmlformats.org/drawingml/2006/main">
+              <a:graphicData uri="http://schemas.openxmlformats.org/drawingml/2006/picture">
+                <pic:pic xmlns:pic="http://schemas.openxmlformats.org/drawingml/2006/picture">
+                  <pic:nvPicPr>
+                    <pic:cNvPr id="1" name=""/>
+                    <pic:cNvPicPr/>
+                  </pic:nvPicPr>
+                  <pic:blipFill>
+                    <a:blip r:embed="rId11"/>
+                    <a:stretch>
+                      <a:fillRect/>
+                    </a:stretch>
+                  </pic:blipFill>
+                  <pic:spPr>
+                    <a:xfrm>
+                      <a:off x="0" y="0"/>
+                      <a:ext cx="5760720" cy="974725"/>
+                    </a:xfrm>
+                    <a:prstGeom prst="rect">
+                      <a:avLst/>
+                    </a:prstGeom>
+                  </pic:spPr>
+                </pic:pic>
+              </a:graphicData>
+            </a:graphic>
+          </wp:inline>
+        </w:drawing>
+      </w:r>
+    </w:p>
+    <w:p>
+      <w:pPr>
+        <w:rPr>
+          <w:lang w:val="en-US"/>
+        </w:rPr>
+      </w:pPr>
+      <w:r>
+        <w:rPr>
+          <w:lang w:val="en-US"/>
+        </w:rPr>
+        <w:t>6a.</w:t>
+      </w:r>
+      <w:r>
+        <w:rPr>
+          <w:lang w:val="en-US"/>
+        </w:rPr>
+        <w:br/>
+        <w:t>Improved:</w:t>
+      </w:r>
+      <w:r>
+        <w:rPr>
+          <w:lang w:val="en-US"/>
+        </w:rPr>
+        <w:t xml:space="preserve"> Green 8</w:t>
+      </w:r>
+      <w:r>
+        <w:rPr>
+          <w:lang w:val="en-US"/>
+        </w:rPr>
+        <w:t>29</w:t>
+      </w:r>
+      <w:r>
+        <w:rPr>
+          <w:lang w:val="en-US"/>
+        </w:rPr>
+        <w:t xml:space="preserve"> us. Yellow </w:t>
+      </w:r>
+      <w:r>
+        <w:rPr>
+          <w:lang w:val="en-US"/>
+        </w:rPr>
+        <w:t>582</w:t>
+      </w:r>
+      <w:r>
+        <w:rPr>
+          <w:lang w:val="en-US"/>
+        </w:rPr>
+        <w:t xml:space="preserve"> us.</w:t>
+      </w:r>
+      <w:r>
+        <w:rPr>
+          <w:lang w:val="en-US"/>
+        </w:rPr>
+        <w:br/>
+        <w:t xml:space="preserve">Old: </w:t>
+      </w:r>
+      <w:r>
+        <w:rPr>
+          <w:lang w:val="en-US"/>
+        </w:rPr>
+        <w:t xml:space="preserve">Green: </w:t>
+      </w:r>
+      <w:r>
+        <w:rPr>
+          <w:lang w:val="en-US"/>
+        </w:rPr>
+        <w:t>1492</w:t>
+      </w:r>
+      <w:r>
+        <w:rPr>
+          <w:lang w:val="en-US"/>
+        </w:rPr>
+        <w:t xml:space="preserve"> us, Yellow 8</w:t>
+      </w:r>
+      <w:r>
+        <w:rPr>
+          <w:lang w:val="en-US"/>
+        </w:rPr>
+        <w:t>43</w:t>
+      </w:r>
+      <w:r>
+        <w:rPr>
+          <w:lang w:val="en-US"/>
+        </w:rPr>
+        <w:t xml:space="preserve"> us</w:t>
+      </w:r>
+      <w:r>
+        <w:rPr>
+          <w:lang w:val="en-US"/>
+        </w:rPr>
+        <w:br/>
+        <w:t>Reduction: Green: 663 us; Yellow: 261 us</w:t>
+      </w:r>
+    </w:p>
+    <w:p>
+      <w:pPr>
+        <w:rPr>
+          <w:lang w:val="en-US"/>
+        </w:rPr>
+      </w:pPr>
+      <w:r>
+        <w:rPr>
+          <w:lang w:val="en-US"/>
+        </w:rPr>
+        <w:t>6b. The improvement in event latency of BlinkYellow is clearly visible after BlinkGreen happened, in the images of 5b.</w:t>
+      </w:r>
+      <w:r>
+        <w:rPr>
+          <w:lang w:val="en-US"/>
+        </w:rPr>
+        <w:t xml:space="preserve"> It is measured as about a 230-250 us reduction.</w:t>
+      </w:r>
+    </w:p>
+    <w:p>
+      <w:pPr>
+        <w:rPr>
+          <w:lang w:val="en-US"/>
+        </w:rPr>
+      </w:pPr>
+      <w:r>
+        <w:rPr>
+          <w:lang w:val="en-US"/>
+        </w:rPr>
+        <w:t>7. The Handling of tasks is more efficient, but as mentioned before the Interrupt Handler could use information from RegisterTask to reduce the loop iterations. This could have a much bigger impact due to the amount of times the Interrupt handler is called.</w:t>
+      </w:r>
     </w:p>
     <w:sectPr>
       <w:pgSz w:w="11906" w:h="16838"/>
@@ -943,7 +2776,6 @@
   <w:style w:type="character" w:default="1" w:styleId="DefaultParagraphFont">
     <w:name w:val="Default Paragraph Font"/>
     <w:uiPriority w:val="1"/>
-    <w:semiHidden/>
     <w:unhideWhenUsed/>
   </w:style>
   <w:style w:type="table" w:default="1" w:styleId="TableNormal">
@@ -1119,6 +2951,16 @@
     <w:pPr>
       <w:spacing w:after="0" w:line="240" w:lineRule="auto"/>
     </w:pPr>
+  </w:style>
+  <w:style w:type="character" w:styleId="PlaceholderText">
+    <w:name w:val="Placeholder Text"/>
+    <w:basedOn w:val="DefaultParagraphFont"/>
+    <w:uiPriority w:val="99"/>
+    <w:semiHidden/>
+    <w:rsid w:val="00492410"/>
+    <w:rPr>
+      <w:color w:val="808080"/>
+    </w:rPr>
   </w:style>
 </w:styles>
 </file>

</xml_diff>

<commit_message>
Fixed for concerns of tqui.
</commit_message>
<xml_diff>
--- a/Lab3.docx
+++ b/Lab3.docx
@@ -1,6 +1,6 @@
 
 <file path=word/document.xml><?xml version="1.0" encoding="utf-8"?>
-<w:document xmlns:wpc="http://schemas.microsoft.com/office/word/2010/wordprocessingCanvas" xmlns:cx="http://schemas.microsoft.com/office/drawing/2014/chartex" xmlns:cx1="http://schemas.microsoft.com/office/drawing/2015/9/8/chartex" xmlns:cx2="http://schemas.microsoft.com/office/drawing/2015/10/21/chartex" xmlns:cx3="http://schemas.microsoft.com/office/drawing/2016/5/9/chartex" xmlns:cx4="http://schemas.microsoft.com/office/drawing/2016/5/10/chartex" xmlns:cx5="http://schemas.microsoft.com/office/drawing/2016/5/11/chartex" xmlns:mc="http://schemas.openxmlformats.org/markup-compatibility/2006" xmlns:o="urn:schemas-microsoft-com:office:office" xmlns:r="http://schemas.openxmlformats.org/officeDocument/2006/relationships" xmlns:m="http://schemas.openxmlformats.org/officeDocument/2006/math" xmlns:v="urn:schemas-microsoft-com:vml" xmlns:wp14="http://schemas.microsoft.com/office/word/2010/wordprocessingDrawing" xmlns:wp="http://schemas.openxmlformats.org/drawingml/2006/wordprocessingDrawing" xmlns:w10="urn:schemas-microsoft-com:office:word" xmlns:w="http://schemas.openxmlformats.org/wordprocessingml/2006/main" xmlns:w14="http://schemas.microsoft.com/office/word/2010/wordml" xmlns:w15="http://schemas.microsoft.com/office/word/2012/wordml" xmlns:w16se="http://schemas.microsoft.com/office/word/2015/wordml/symex" xmlns:wpg="http://schemas.microsoft.com/office/word/2010/wordprocessingGroup" xmlns:wpi="http://schemas.microsoft.com/office/word/2010/wordprocessingInk" xmlns:wne="http://schemas.microsoft.com/office/word/2006/wordml" xmlns:wps="http://schemas.microsoft.com/office/word/2010/wordprocessingShape" mc:Ignorable="w14 w15 w16se wp14">
+<w:document xmlns:wpc="http://schemas.microsoft.com/office/word/2010/wordprocessingCanvas" xmlns:cx="http://schemas.microsoft.com/office/drawing/2014/chartex" xmlns:cx1="http://schemas.microsoft.com/office/drawing/2015/9/8/chartex" xmlns:cx2="http://schemas.microsoft.com/office/drawing/2015/10/21/chartex" xmlns:cx3="http://schemas.microsoft.com/office/drawing/2016/5/9/chartex" xmlns:cx4="http://schemas.microsoft.com/office/drawing/2016/5/10/chartex" xmlns:cx5="http://schemas.microsoft.com/office/drawing/2016/5/11/chartex" xmlns:cx6="http://schemas.microsoft.com/office/drawing/2016/5/12/chartex" xmlns:cx7="http://schemas.microsoft.com/office/drawing/2016/5/13/chartex" xmlns:cx8="http://schemas.microsoft.com/office/drawing/2016/5/14/chartex" xmlns:mc="http://schemas.openxmlformats.org/markup-compatibility/2006" xmlns:o="urn:schemas-microsoft-com:office:office" xmlns:r="http://schemas.openxmlformats.org/officeDocument/2006/relationships" xmlns:m="http://schemas.openxmlformats.org/officeDocument/2006/math" xmlns:v="urn:schemas-microsoft-com:vml" xmlns:wp14="http://schemas.microsoft.com/office/word/2010/wordprocessingDrawing" xmlns:wp="http://schemas.openxmlformats.org/drawingml/2006/wordprocessingDrawing" xmlns:w10="urn:schemas-microsoft-com:office:word" xmlns:w="http://schemas.openxmlformats.org/wordprocessingml/2006/main" xmlns:w14="http://schemas.microsoft.com/office/word/2010/wordml" xmlns:w15="http://schemas.microsoft.com/office/word/2012/wordml" xmlns:w16se="http://schemas.microsoft.com/office/word/2015/wordml/symex" xmlns:wpg="http://schemas.microsoft.com/office/word/2010/wordprocessingGroup" xmlns:wpi="http://schemas.microsoft.com/office/word/2010/wordprocessingInk" xmlns:wne="http://schemas.microsoft.com/office/word/2006/wordml" xmlns:wps="http://schemas.microsoft.com/office/word/2010/wordprocessingShape" mc:Ignorable="w14 w15 w16se wp14">
   <w:body>
     <w:p>
       <w:pPr>
@@ -161,13 +161,7 @@
         <w:rPr>
           <w:lang w:val="en-US"/>
         </w:rPr>
-        <w:t>TimerIntrpt</w:t>
-      </w:r>
-      <w:r>
-        <w:rPr>
-          <w:lang w:val="en-US"/>
-        </w:rPr>
-        <w:t xml:space="preserve"> function by also starting with the highest </w:t>
+        <w:t xml:space="preserve">TimerIntrpt function by also starting with the highest </w:t>
       </w:r>
       <w:r>
         <w:rPr>
@@ -270,28 +264,7 @@
                       <w:rFonts w:ascii="Cambria Math" w:hAnsi="Cambria Math"/>
                       <w:lang w:val="en-US"/>
                     </w:rPr>
-                    <m:t>HPrioPendingTasks=</m:t>
-                  </m:r>
-                  <m:r>
-                    <w:rPr>
-                      <w:rFonts w:ascii="Cambria Math" w:hAnsi="Cambria Math"/>
-                      <w:lang w:val="en-US"/>
-                    </w:rPr>
-                    <m:t>-1</m:t>
-                  </m:r>
-                  <m:r>
-                    <w:rPr>
-                      <w:rFonts w:ascii="Cambria Math" w:hAnsi="Cambria Math"/>
-                      <w:lang w:val="en-US"/>
-                    </w:rPr>
-                    <m:t>,</m:t>
-                  </m:r>
-                  <m:r>
-                    <w:rPr>
-                      <w:rFonts w:ascii="Cambria Math" w:hAnsi="Cambria Math"/>
-                      <w:lang w:val="en-US"/>
-                    </w:rPr>
-                    <m:t xml:space="preserve"> </m:t>
+                    <m:t xml:space="preserve">HPrioPendingTasks=-1, </m:t>
                   </m:r>
                 </m:e>
                 <m:e>
@@ -300,35 +273,7 @@
                       <w:rFonts w:ascii="Cambria Math" w:hAnsi="Cambria Math"/>
                       <w:lang w:val="en-US"/>
                     </w:rPr>
-                    <m:t>HPrioPendingTasks</m:t>
-                  </m:r>
-                  <m:r>
-                    <w:rPr>
-                      <w:rFonts w:ascii="Cambria Math" w:hAnsi="Cambria Math"/>
-                      <w:lang w:val="en-US"/>
-                    </w:rPr>
-                    <m:t>≠</m:t>
-                  </m:r>
-                  <m:r>
-                    <w:rPr>
-                      <w:rFonts w:ascii="Cambria Math" w:hAnsi="Cambria Math"/>
-                      <w:lang w:val="en-US"/>
-                    </w:rPr>
-                    <m:t>-1</m:t>
-                  </m:r>
-                  <m:r>
-                    <w:rPr>
-                      <w:rFonts w:ascii="Cambria Math" w:hAnsi="Cambria Math"/>
-                      <w:lang w:val="en-US"/>
-                    </w:rPr>
-                    <m:t>,</m:t>
-                  </m:r>
-                  <m:r>
-                    <w:rPr>
-                      <w:rFonts w:ascii="Cambria Math" w:hAnsi="Cambria Math"/>
-                      <w:lang w:val="en-US"/>
-                    </w:rPr>
-                    <m:t xml:space="preserve">  </m:t>
+                    <m:t xml:space="preserve">HPrioPendingTasks≠-1,  </m:t>
                   </m:r>
                 </m:e>
               </m:eqArr>
@@ -895,6 +840,7 @@
           <w:szCs w:val="20"/>
           <w:lang w:val="en-US"/>
         </w:rPr>
+        <w:lastRenderedPageBreak/>
         <w:t>+               int8_t i = HPrioPendingTask;</w:t>
       </w:r>
     </w:p>
@@ -935,7 +881,7 @@
           <w:szCs w:val="20"/>
           <w:lang w:val="en-US"/>
         </w:rPr>
-        <w:t>+               while (i &gt;= 0 &amp;&amp; i &gt; HPrioPendingTask) {</w:t>
+        <w:t>+               while (i &gt; HPrioPendingTask) {</w:t>
       </w:r>
     </w:p>
     <w:p>
@@ -1431,64 +1377,229 @@
         <w:rPr>
           <w:lang w:val="en-US"/>
         </w:rPr>
-        <w:t xml:space="preserve">In the TimerIntrpt function a </w:t>
-      </w:r>
-      <w:r>
-        <w:rPr>
-          <w:rFonts w:ascii="Lucida Console" w:hAnsi="Lucida Console" w:cs="Consolas"/>
+        <w:t xml:space="preserve">The HandleTasks function should not be interrupted when </w:t>
+      </w:r>
+      <w:r>
+        <w:rPr>
+          <w:lang w:val="en-US"/>
+        </w:rPr>
+        <w:t xml:space="preserve">the </w:t>
+      </w:r>
+      <w:r>
+        <w:rPr>
+          <w:rFonts w:ascii="Consolas" w:hAnsi="Consolas" w:cs="Consolas"/>
+          <w:color w:val="0000FF"/>
+          <w:sz w:val="19"/>
+          <w:szCs w:val="19"/>
+          <w:lang w:val="en-US"/>
+        </w:rPr>
+        <w:t>while</w:t>
+      </w:r>
+      <w:r>
+        <w:rPr>
+          <w:rFonts w:ascii="Consolas" w:hAnsi="Consolas" w:cs="Consolas"/>
           <w:color w:val="000000"/>
-          <w:sz w:val="20"/>
-          <w:szCs w:val="20"/>
-          <w:lang w:val="en-US"/>
-        </w:rPr>
-        <w:t xml:space="preserve">HPrioPendingTask &lt; </w:t>
-      </w:r>
-      <w:r>
-        <w:rPr>
-          <w:rFonts w:ascii="Lucida Console" w:hAnsi="Lucida Console" w:cs="Consolas"/>
+          <w:sz w:val="19"/>
+          <w:szCs w:val="19"/>
+          <w:lang w:val="en-US"/>
+        </w:rPr>
+        <w:t xml:space="preserve"> (HPrioPendingTask &gt;= 0) {</w:t>
+      </w:r>
+      <w:r>
+        <w:rPr>
+          <w:rFonts w:ascii="Consolas" w:hAnsi="Consolas" w:cs="Consolas"/>
           <w:color w:val="000000"/>
-          <w:sz w:val="20"/>
-          <w:szCs w:val="20"/>
-          <w:lang w:val="en-US"/>
-        </w:rPr>
-        <w:t xml:space="preserve">i </w:t>
-      </w:r>
-      <w:r>
-        <w:rPr>
-          <w:lang w:val="en-US"/>
-        </w:rPr>
-        <w:t>condition was</w:t>
-      </w:r>
-      <w:r>
-        <w:t xml:space="preserve"> added to stop the lower priorities overwriting the higher priorities.</w:t>
-      </w:r>
-    </w:p>
-    <w:p/>
-    <w:p>
-      <w:pPr>
-        <w:rPr>
-          <w:lang w:val="en-US"/>
-        </w:rPr>
-      </w:pPr>
-      <w:r>
-        <w:rPr>
-          <w:lang w:val="en-US"/>
-        </w:rPr>
-        <w:t>4a. The measured executio</w:t>
-      </w:r>
-      <w:r>
-        <w:rPr>
-          <w:lang w:val="en-US"/>
-        </w:rPr>
-        <w:t>n time of the interrup</w:t>
+          <w:sz w:val="19"/>
+          <w:szCs w:val="19"/>
+          <w:lang w:val="en-US"/>
+        </w:rPr>
+        <w:t xml:space="preserve"> </w:t>
+      </w:r>
+      <w:r>
+        <w:rPr>
+          <w:rFonts w:ascii="Consolas" w:hAnsi="Consolas" w:cs="Consolas"/>
+          <w:color w:val="000000"/>
+          <w:sz w:val="19"/>
+          <w:szCs w:val="19"/>
+          <w:lang w:val="en-US"/>
+        </w:rPr>
+        <w:t>int8_t i = HPrioPendingTask;</w:t>
+      </w:r>
+      <w:r>
+        <w:rPr>
+          <w:rFonts w:ascii="Consolas" w:hAnsi="Consolas" w:cs="Consolas"/>
+          <w:color w:val="000000"/>
+          <w:sz w:val="19"/>
+          <w:szCs w:val="19"/>
+          <w:lang w:val="en-US"/>
+        </w:rPr>
+        <w:t xml:space="preserve"> </w:t>
+      </w:r>
+      <w:r>
+        <w:t>lines have passed but the</w:t>
+      </w:r>
+      <w:r>
+        <w:rPr>
+          <w:rFonts w:ascii="Consolas" w:hAnsi="Consolas" w:cs="Consolas"/>
+          <w:color w:val="000000"/>
+          <w:sz w:val="19"/>
+          <w:szCs w:val="19"/>
+          <w:lang w:val="en-US"/>
+        </w:rPr>
+        <w:t xml:space="preserve"> </w:t>
+      </w:r>
+      <w:r>
+        <w:rPr>
+          <w:rFonts w:ascii="Consolas" w:hAnsi="Consolas" w:cs="Consolas"/>
+          <w:color w:val="000000"/>
+          <w:sz w:val="19"/>
+          <w:szCs w:val="19"/>
+          <w:lang w:val="en-US"/>
+        </w:rPr>
+        <w:t>HPrioPendingTask = -1;</w:t>
+      </w:r>
+      <w:r>
+        <w:rPr>
+          <w:rFonts w:ascii="Consolas" w:hAnsi="Consolas" w:cs="Consolas"/>
+          <w:color w:val="000000"/>
+          <w:sz w:val="19"/>
+          <w:szCs w:val="19"/>
+          <w:lang w:val="en-US"/>
+        </w:rPr>
+        <w:t xml:space="preserve"> </w:t>
+      </w:r>
+      <w:r>
+        <w:t>line has not been executed already. If the new task was a higher priority it will not be execute that round and will need until the next task activation to actually run.</w:t>
+      </w:r>
+    </w:p>
+    <w:p>
+      <w:pPr>
+        <w:pStyle w:val="NoSpacing"/>
+      </w:pPr>
+      <w:r>
+        <w:t xml:space="preserve">Put </w:t>
+      </w:r>
+    </w:p>
+    <w:p>
+      <w:pPr>
+        <w:pStyle w:val="NoSpacing"/>
+        <w:rPr>
+          <w:rFonts w:ascii="Consolas" w:hAnsi="Consolas" w:cs="Consolas"/>
+          <w:color w:val="000000"/>
+          <w:sz w:val="19"/>
+          <w:szCs w:val="19"/>
+          <w:lang w:val="en-US"/>
+        </w:rPr>
+      </w:pPr>
+      <w:r>
+        <w:rPr>
+          <w:rFonts w:ascii="Consolas" w:hAnsi="Consolas" w:cs="Consolas"/>
+          <w:color w:val="000000"/>
+          <w:sz w:val="19"/>
+          <w:szCs w:val="19"/>
+          <w:lang w:val="en-US"/>
+        </w:rPr>
+        <w:t>uint16_t sw;</w:t>
+      </w:r>
+    </w:p>
+    <w:p>
+      <w:pPr>
+        <w:pStyle w:val="NoSpacing"/>
+        <w:rPr>
+          <w:rFonts w:ascii="Consolas" w:hAnsi="Consolas" w:cs="Consolas"/>
+          <w:color w:val="000000"/>
+          <w:sz w:val="19"/>
+          <w:szCs w:val="19"/>
+          <w:lang w:val="en-US"/>
+        </w:rPr>
+      </w:pPr>
+      <w:r>
+        <w:rPr>
+          <w:rFonts w:ascii="Consolas" w:hAnsi="Consolas" w:cs="Consolas"/>
+          <w:color w:val="000000"/>
+          <w:sz w:val="19"/>
+          <w:szCs w:val="19"/>
+          <w:lang w:val="en-US"/>
+        </w:rPr>
+        <w:t>sw = IntDisable();</w:t>
+      </w:r>
+    </w:p>
+    <w:p>
+      <w:pPr>
+        <w:pStyle w:val="NoSpacing"/>
+        <w:rPr>
+          <w:lang w:val="en-US"/>
+        </w:rPr>
+      </w:pPr>
+      <w:r>
+        <w:rPr>
+          <w:lang w:val="en-US"/>
+        </w:rPr>
+        <w:t>Before the two statements and</w:t>
+      </w:r>
+    </w:p>
+    <w:p>
+      <w:pPr>
+        <w:pStyle w:val="NoSpacing"/>
+        <w:rPr>
+          <w:rFonts w:ascii="Consolas" w:hAnsi="Consolas" w:cs="Consolas"/>
+          <w:color w:val="000000"/>
+          <w:sz w:val="19"/>
+          <w:szCs w:val="19"/>
+          <w:lang w:val="en-US"/>
+        </w:rPr>
+      </w:pPr>
+      <w:r>
+        <w:rPr>
+          <w:rFonts w:ascii="Consolas" w:hAnsi="Consolas" w:cs="Consolas"/>
+          <w:color w:val="000000"/>
+          <w:sz w:val="19"/>
+          <w:szCs w:val="19"/>
+          <w:lang w:val="en-US"/>
+        </w:rPr>
+        <w:t>RestoreSW(sw);</w:t>
+      </w:r>
+    </w:p>
+    <w:p>
+      <w:pPr>
+        <w:pStyle w:val="NoSpacing"/>
+        <w:rPr>
+          <w:lang w:val="en-US"/>
+        </w:rPr>
+      </w:pPr>
+      <w:r>
+        <w:rPr>
+          <w:lang w:val="en-US"/>
+        </w:rPr>
+        <w:t>After.</w:t>
       </w:r>
       <w:bookmarkStart w:id="0" w:name="_GoBack"/>
       <w:bookmarkEnd w:id="0"/>
-      <w:r>
-        <w:rPr>
-          <w:lang w:val="en-US"/>
-        </w:rPr>
-        <w:t xml:space="preserve">t handler </w:t>
+    </w:p>
+    <w:p>
+      <w:pPr>
+        <w:rPr>
+          <w:lang w:val="en-US"/>
+        </w:rPr>
+      </w:pPr>
+    </w:p>
+    <w:p>
+      <w:pPr>
+        <w:rPr>
+          <w:lang w:val="en-US"/>
+        </w:rPr>
+      </w:pPr>
+      <w:r>
+        <w:rPr>
+          <w:lang w:val="en-US"/>
+        </w:rPr>
+        <w:t>4a. The measured executio</w:t>
+      </w:r>
+      <w:r>
+        <w:rPr>
+          <w:lang w:val="en-US"/>
+        </w:rPr>
+        <w:t xml:space="preserve">n time of the interrupt handler </w:t>
       </w:r>
       <w:r>
         <w:rPr>
@@ -1727,6 +1838,7 @@
         <w:rPr>
           <w:noProof/>
         </w:rPr>
+        <w:lastRenderedPageBreak/>
         <w:drawing>
           <wp:inline distT="0" distB="0" distL="0" distR="0" wp14:anchorId="6AF41CD9" wp14:editId="63CCB2C6">
             <wp:extent cx="5760720" cy="873125"/>
@@ -1858,6 +1970,18 @@
         <w:rPr>
           <w:lang w:val="en-US"/>
         </w:rPr>
+        <w:t xml:space="preserve"> The </w:t>
+      </w:r>
+      <w:r>
+        <w:rPr>
+          <w:lang w:val="en-US"/>
+        </w:rPr>
+        <w:t>activation delay is the following:</w:t>
+      </w:r>
+      <w:r>
+        <w:rPr>
+          <w:lang w:val="en-US"/>
+        </w:rPr>
         <w:br/>
         <w:t>Improved:</w:t>
       </w:r>
@@ -1979,7 +2103,7 @@
 </file>
 
 <file path=word/endnotes.xml><?xml version="1.0" encoding="utf-8"?>
-<w:endnotes xmlns:wpc="http://schemas.microsoft.com/office/word/2010/wordprocessingCanvas" xmlns:cx="http://schemas.microsoft.com/office/drawing/2014/chartex" xmlns:cx1="http://schemas.microsoft.com/office/drawing/2015/9/8/chartex" xmlns:cx2="http://schemas.microsoft.com/office/drawing/2015/10/21/chartex" xmlns:cx3="http://schemas.microsoft.com/office/drawing/2016/5/9/chartex" xmlns:cx4="http://schemas.microsoft.com/office/drawing/2016/5/10/chartex" xmlns:cx5="http://schemas.microsoft.com/office/drawing/2016/5/11/chartex" xmlns:mc="http://schemas.openxmlformats.org/markup-compatibility/2006" xmlns:o="urn:schemas-microsoft-com:office:office" xmlns:r="http://schemas.openxmlformats.org/officeDocument/2006/relationships" xmlns:m="http://schemas.openxmlformats.org/officeDocument/2006/math" xmlns:v="urn:schemas-microsoft-com:vml" xmlns:wp14="http://schemas.microsoft.com/office/word/2010/wordprocessingDrawing" xmlns:wp="http://schemas.openxmlformats.org/drawingml/2006/wordprocessingDrawing" xmlns:w10="urn:schemas-microsoft-com:office:word" xmlns:w="http://schemas.openxmlformats.org/wordprocessingml/2006/main" xmlns:w14="http://schemas.microsoft.com/office/word/2010/wordml" xmlns:w15="http://schemas.microsoft.com/office/word/2012/wordml" xmlns:w16se="http://schemas.microsoft.com/office/word/2015/wordml/symex" xmlns:wpg="http://schemas.microsoft.com/office/word/2010/wordprocessingGroup" xmlns:wpi="http://schemas.microsoft.com/office/word/2010/wordprocessingInk" xmlns:wne="http://schemas.microsoft.com/office/word/2006/wordml" xmlns:wps="http://schemas.microsoft.com/office/word/2010/wordprocessingShape" mc:Ignorable="w14 w15 w16se wp14">
+<w:endnotes xmlns:wpc="http://schemas.microsoft.com/office/word/2010/wordprocessingCanvas" xmlns:cx="http://schemas.microsoft.com/office/drawing/2014/chartex" xmlns:cx1="http://schemas.microsoft.com/office/drawing/2015/9/8/chartex" xmlns:cx2="http://schemas.microsoft.com/office/drawing/2015/10/21/chartex" xmlns:cx3="http://schemas.microsoft.com/office/drawing/2016/5/9/chartex" xmlns:cx4="http://schemas.microsoft.com/office/drawing/2016/5/10/chartex" xmlns:cx5="http://schemas.microsoft.com/office/drawing/2016/5/11/chartex" xmlns:cx6="http://schemas.microsoft.com/office/drawing/2016/5/12/chartex" xmlns:cx7="http://schemas.microsoft.com/office/drawing/2016/5/13/chartex" xmlns:cx8="http://schemas.microsoft.com/office/drawing/2016/5/14/chartex" xmlns:mc="http://schemas.openxmlformats.org/markup-compatibility/2006" xmlns:o="urn:schemas-microsoft-com:office:office" xmlns:r="http://schemas.openxmlformats.org/officeDocument/2006/relationships" xmlns:m="http://schemas.openxmlformats.org/officeDocument/2006/math" xmlns:v="urn:schemas-microsoft-com:vml" xmlns:wp14="http://schemas.microsoft.com/office/word/2010/wordprocessingDrawing" xmlns:wp="http://schemas.openxmlformats.org/drawingml/2006/wordprocessingDrawing" xmlns:w10="urn:schemas-microsoft-com:office:word" xmlns:w="http://schemas.openxmlformats.org/wordprocessingml/2006/main" xmlns:w14="http://schemas.microsoft.com/office/word/2010/wordml" xmlns:w15="http://schemas.microsoft.com/office/word/2012/wordml" xmlns:w16se="http://schemas.microsoft.com/office/word/2015/wordml/symex" xmlns:wpg="http://schemas.microsoft.com/office/word/2010/wordprocessingGroup" xmlns:wpi="http://schemas.microsoft.com/office/word/2010/wordprocessingInk" xmlns:wne="http://schemas.microsoft.com/office/word/2006/wordml" xmlns:wps="http://schemas.microsoft.com/office/word/2010/wordprocessingShape" mc:Ignorable="w14 w15 w16se wp14">
   <w:endnote w:type="separator" w:id="-1">
     <w:p>
       <w:pPr>
@@ -2004,7 +2128,7 @@
 </file>
 
 <file path=word/footnotes.xml><?xml version="1.0" encoding="utf-8"?>
-<w:footnotes xmlns:wpc="http://schemas.microsoft.com/office/word/2010/wordprocessingCanvas" xmlns:cx="http://schemas.microsoft.com/office/drawing/2014/chartex" xmlns:cx1="http://schemas.microsoft.com/office/drawing/2015/9/8/chartex" xmlns:cx2="http://schemas.microsoft.com/office/drawing/2015/10/21/chartex" xmlns:cx3="http://schemas.microsoft.com/office/drawing/2016/5/9/chartex" xmlns:cx4="http://schemas.microsoft.com/office/drawing/2016/5/10/chartex" xmlns:cx5="http://schemas.microsoft.com/office/drawing/2016/5/11/chartex" xmlns:mc="http://schemas.openxmlformats.org/markup-compatibility/2006" xmlns:o="urn:schemas-microsoft-com:office:office" xmlns:r="http://schemas.openxmlformats.org/officeDocument/2006/relationships" xmlns:m="http://schemas.openxmlformats.org/officeDocument/2006/math" xmlns:v="urn:schemas-microsoft-com:vml" xmlns:wp14="http://schemas.microsoft.com/office/word/2010/wordprocessingDrawing" xmlns:wp="http://schemas.openxmlformats.org/drawingml/2006/wordprocessingDrawing" xmlns:w10="urn:schemas-microsoft-com:office:word" xmlns:w="http://schemas.openxmlformats.org/wordprocessingml/2006/main" xmlns:w14="http://schemas.microsoft.com/office/word/2010/wordml" xmlns:w15="http://schemas.microsoft.com/office/word/2012/wordml" xmlns:w16se="http://schemas.microsoft.com/office/word/2015/wordml/symex" xmlns:wpg="http://schemas.microsoft.com/office/word/2010/wordprocessingGroup" xmlns:wpi="http://schemas.microsoft.com/office/word/2010/wordprocessingInk" xmlns:wne="http://schemas.microsoft.com/office/word/2006/wordml" xmlns:wps="http://schemas.microsoft.com/office/word/2010/wordprocessingShape" mc:Ignorable="w14 w15 w16se wp14">
+<w:footnotes xmlns:wpc="http://schemas.microsoft.com/office/word/2010/wordprocessingCanvas" xmlns:cx="http://schemas.microsoft.com/office/drawing/2014/chartex" xmlns:cx1="http://schemas.microsoft.com/office/drawing/2015/9/8/chartex" xmlns:cx2="http://schemas.microsoft.com/office/drawing/2015/10/21/chartex" xmlns:cx3="http://schemas.microsoft.com/office/drawing/2016/5/9/chartex" xmlns:cx4="http://schemas.microsoft.com/office/drawing/2016/5/10/chartex" xmlns:cx5="http://schemas.microsoft.com/office/drawing/2016/5/11/chartex" xmlns:cx6="http://schemas.microsoft.com/office/drawing/2016/5/12/chartex" xmlns:cx7="http://schemas.microsoft.com/office/drawing/2016/5/13/chartex" xmlns:cx8="http://schemas.microsoft.com/office/drawing/2016/5/14/chartex" xmlns:mc="http://schemas.openxmlformats.org/markup-compatibility/2006" xmlns:o="urn:schemas-microsoft-com:office:office" xmlns:r="http://schemas.openxmlformats.org/officeDocument/2006/relationships" xmlns:m="http://schemas.openxmlformats.org/officeDocument/2006/math" xmlns:v="urn:schemas-microsoft-com:vml" xmlns:wp14="http://schemas.microsoft.com/office/word/2010/wordprocessingDrawing" xmlns:wp="http://schemas.openxmlformats.org/drawingml/2006/wordprocessingDrawing" xmlns:w10="urn:schemas-microsoft-com:office:word" xmlns:w="http://schemas.openxmlformats.org/wordprocessingml/2006/main" xmlns:w14="http://schemas.microsoft.com/office/word/2010/wordml" xmlns:w15="http://schemas.microsoft.com/office/word/2012/wordml" xmlns:w16se="http://schemas.microsoft.com/office/word/2015/wordml/symex" xmlns:wpg="http://schemas.microsoft.com/office/word/2010/wordprocessingGroup" xmlns:wpi="http://schemas.microsoft.com/office/word/2010/wordprocessingInk" xmlns:wne="http://schemas.microsoft.com/office/word/2006/wordml" xmlns:wps="http://schemas.microsoft.com/office/word/2010/wordprocessingShape" mc:Ignorable="w14 w15 w16se wp14">
   <w:footnote w:type="separator" w:id="-1">
     <w:p>
       <w:pPr>
@@ -2029,7 +2153,7 @@
 </file>
 
 <file path=word/numbering.xml><?xml version="1.0" encoding="utf-8"?>
-<w:numbering xmlns:wpc="http://schemas.microsoft.com/office/word/2010/wordprocessingCanvas" xmlns:cx="http://schemas.microsoft.com/office/drawing/2014/chartex" xmlns:cx1="http://schemas.microsoft.com/office/drawing/2015/9/8/chartex" xmlns:cx2="http://schemas.microsoft.com/office/drawing/2015/10/21/chartex" xmlns:cx3="http://schemas.microsoft.com/office/drawing/2016/5/9/chartex" xmlns:cx4="http://schemas.microsoft.com/office/drawing/2016/5/10/chartex" xmlns:cx5="http://schemas.microsoft.com/office/drawing/2016/5/11/chartex" xmlns:mc="http://schemas.openxmlformats.org/markup-compatibility/2006" xmlns:o="urn:schemas-microsoft-com:office:office" xmlns:r="http://schemas.openxmlformats.org/officeDocument/2006/relationships" xmlns:m="http://schemas.openxmlformats.org/officeDocument/2006/math" xmlns:v="urn:schemas-microsoft-com:vml" xmlns:wp14="http://schemas.microsoft.com/office/word/2010/wordprocessingDrawing" xmlns:wp="http://schemas.openxmlformats.org/drawingml/2006/wordprocessingDrawing" xmlns:w10="urn:schemas-microsoft-com:office:word" xmlns:w="http://schemas.openxmlformats.org/wordprocessingml/2006/main" xmlns:w14="http://schemas.microsoft.com/office/word/2010/wordml" xmlns:w15="http://schemas.microsoft.com/office/word/2012/wordml" xmlns:w16se="http://schemas.microsoft.com/office/word/2015/wordml/symex" xmlns:wpg="http://schemas.microsoft.com/office/word/2010/wordprocessingGroup" xmlns:wpi="http://schemas.microsoft.com/office/word/2010/wordprocessingInk" xmlns:wne="http://schemas.microsoft.com/office/word/2006/wordml" xmlns:wps="http://schemas.microsoft.com/office/word/2010/wordprocessingShape" mc:Ignorable="w14 w15 w16se wp14">
+<w:numbering xmlns:wpc="http://schemas.microsoft.com/office/word/2010/wordprocessingCanvas" xmlns:cx="http://schemas.microsoft.com/office/drawing/2014/chartex" xmlns:cx1="http://schemas.microsoft.com/office/drawing/2015/9/8/chartex" xmlns:cx2="http://schemas.microsoft.com/office/drawing/2015/10/21/chartex" xmlns:cx3="http://schemas.microsoft.com/office/drawing/2016/5/9/chartex" xmlns:cx4="http://schemas.microsoft.com/office/drawing/2016/5/10/chartex" xmlns:cx5="http://schemas.microsoft.com/office/drawing/2016/5/11/chartex" xmlns:cx6="http://schemas.microsoft.com/office/drawing/2016/5/12/chartex" xmlns:cx7="http://schemas.microsoft.com/office/drawing/2016/5/13/chartex" xmlns:cx8="http://schemas.microsoft.com/office/drawing/2016/5/14/chartex" xmlns:mc="http://schemas.openxmlformats.org/markup-compatibility/2006" xmlns:o="urn:schemas-microsoft-com:office:office" xmlns:r="http://schemas.openxmlformats.org/officeDocument/2006/relationships" xmlns:m="http://schemas.openxmlformats.org/officeDocument/2006/math" xmlns:v="urn:schemas-microsoft-com:vml" xmlns:wp14="http://schemas.microsoft.com/office/word/2010/wordprocessingDrawing" xmlns:wp="http://schemas.openxmlformats.org/drawingml/2006/wordprocessingDrawing" xmlns:w10="urn:schemas-microsoft-com:office:word" xmlns:w="http://schemas.openxmlformats.org/wordprocessingml/2006/main" xmlns:w14="http://schemas.microsoft.com/office/word/2010/wordml" xmlns:w15="http://schemas.microsoft.com/office/word/2012/wordml" xmlns:w16se="http://schemas.microsoft.com/office/word/2015/wordml/symex" xmlns:wpg="http://schemas.microsoft.com/office/word/2010/wordprocessingGroup" xmlns:wpi="http://schemas.microsoft.com/office/word/2010/wordprocessingInk" xmlns:wne="http://schemas.microsoft.com/office/word/2006/wordml" xmlns:wps="http://schemas.microsoft.com/office/word/2010/wordprocessingShape" mc:Ignorable="w14 w15 w16se wp14">
   <w:abstractNum w:abstractNumId="0" w15:restartNumberingAfterBreak="0">
     <w:nsid w:val="08956CCC"/>
     <w:multiLevelType w:val="hybridMultilevel"/>

</xml_diff>